<commit_message>
Added some dinner conversation
Added some dinner conversation and edited the line following it.
</commit_message>
<xml_diff>
--- a/_Important Documents/Generalscenescript.docx
+++ b/_Important Documents/Generalscenescript.docx
@@ -88,16 +88,7 @@
         <w:ind w:left="1440"/>
       </w:pPr>
       <w:r>
-        <w:t xml:space="preserve">You don’t even see the slap coming until it’s already happened. You stare at your spouse in disbelief. After that, everything happens in a blur. </w:t>
-      </w:r>
-      <w:r>
-        <w:t>The butcher knife you were using to prepare tomorrow’s dinner slips and slices your spouse’s neck. Six or seven times. At least, that’s what you’ll tell people if anyone ever asks.</w:t>
-      </w:r>
-      <w:r>
-        <w:t xml:space="preserve"> </w:t>
-      </w:r>
-      <w:r>
-        <w:t>The truth is that you don’t even remember doing it, just finding yourself standing over their body with the bloody knife in hand, wondering how you got there from only talking. But you always did have an angry streak.</w:t>
+        <w:t>You don’t even see the slap coming until it’s already happened. You stare at your spouse in disbelief. After that, everything happens in a blur. The butcher knife you were using to prepare tomorrow’s dinner slips and slices your spouse’s neck. Six or seven times. At least, that’s what you’ll tell people if anyone ever asks. The truth is that you don’t even remember doing it, just finding yourself standing over their body with the bloody knife in hand, wondering how you got there from only talking. But you always did have an angry streak.</w:t>
       </w:r>
     </w:p>
     <w:p/>
@@ -1439,7 +1430,74 @@
         <w:t>By the time the</w:t>
       </w:r>
       <w:r>
-        <w:t xml:space="preserve">y arrive, everything is ready. The dinner goes uneventfully. It was good to be able to catch up with friends. </w:t>
+        <w:t xml:space="preserve">y arrive, everything is ready. </w:t>
+      </w:r>
+    </w:p>
+    <w:p>
+      <w:pPr>
+        <w:ind w:left="1440"/>
+      </w:pPr>
+    </w:p>
+    <w:p>
+      <w:pPr>
+        <w:ind w:left="1440"/>
+      </w:pPr>
+      <w:r>
+        <w:t>Grayson: Hey, ____! Long time, no see! How are you?</w:t>
+      </w:r>
+    </w:p>
+    <w:p>
+      <w:pPr>
+        <w:ind w:left="1440"/>
+      </w:pPr>
+    </w:p>
+    <w:p>
+      <w:pPr>
+        <w:ind w:left="1440"/>
+      </w:pPr>
+      <w:r>
+        <w:t xml:space="preserve">Leila: </w:t>
+      </w:r>
+      <w:proofErr w:type="spellStart"/>
+      <w:r>
+        <w:t>Mmm</w:t>
+      </w:r>
+      <w:proofErr w:type="spellEnd"/>
+      <w:r>
+        <w:t>, this dish is exquisite!</w:t>
+      </w:r>
+    </w:p>
+    <w:p>
+      <w:pPr>
+        <w:ind w:left="1440"/>
+      </w:pPr>
+    </w:p>
+    <w:p>
+      <w:pPr>
+        <w:ind w:left="1440"/>
+      </w:pPr>
+      <w:r>
+        <w:t xml:space="preserve">Grayson: Yeah, the food is delicious, as always. </w:t>
+      </w:r>
+    </w:p>
+    <w:p>
+      <w:pPr>
+        <w:ind w:left="1440"/>
+      </w:pPr>
+    </w:p>
+    <w:p>
+      <w:pPr>
+        <w:ind w:left="1440"/>
+      </w:pPr>
+      <w:r>
+        <w:lastRenderedPageBreak/>
+        <w:t>The dinner goes uneventfully</w:t>
+      </w:r>
+      <w:r>
+        <w:t>, filled with idle chatter</w:t>
+      </w:r>
+      <w:r>
+        <w:t xml:space="preserve">. It was good to be able to catch up with friends. </w:t>
       </w:r>
     </w:p>
     <w:p>
@@ -1461,8 +1519,169 @@
         <w:ind w:left="1440"/>
       </w:pPr>
       <w:r>
+        <w:t>As you take a sip of your coffee, you let out a hum of contentment. Your tomatoes seem to have appreciated the extra nutrients, and they are growing stronger than ever. You think you will, too. (</w:t>
+      </w:r>
+      <w:proofErr w:type="gramStart"/>
+      <w:r>
+        <w:t>ending</w:t>
+      </w:r>
+      <w:proofErr w:type="gramEnd"/>
+      <w:r>
+        <w:t>)</w:t>
+      </w:r>
+    </w:p>
+    <w:p>
+      <w:pPr>
+        <w:ind w:left="1440"/>
+      </w:pPr>
+    </w:p>
+    <w:p>
+      <w:pPr>
+        <w:ind w:left="1440"/>
+      </w:pPr>
+      <w:r>
+        <w:t>TL</w:t>
+      </w:r>
+      <w:proofErr w:type="gramStart"/>
+      <w:r>
+        <w:t>;DR</w:t>
+      </w:r>
+      <w:proofErr w:type="gramEnd"/>
+      <w:r>
+        <w:t>:</w:t>
+      </w:r>
+    </w:p>
+    <w:p>
+      <w:pPr>
+        <w:ind w:left="1440"/>
+      </w:pPr>
+    </w:p>
+    <w:p>
+      <w:pPr>
+        <w:ind w:left="1440"/>
+      </w:pPr>
+      <w:r>
+        <w:t>Ten years down the road, you find someone new. You meet them at the local flower shop buying tomatoes, of all plants, and you hit it off right away. They love gardening, too, it turns out, and you think they might be a chance at a new beginning.</w:t>
+      </w:r>
+    </w:p>
+    <w:p>
+      <w:pPr>
+        <w:ind w:left="1440"/>
+      </w:pPr>
+    </w:p>
+    <w:p>
+      <w:pPr>
+        <w:ind w:left="1440"/>
+      </w:pPr>
+      <w:r>
+        <w:t>The first time they see your garden, they compliment your tomatoes. It brings back memories you’d rather had stayed buried, and you end up cutting the date short.</w:t>
+      </w:r>
+    </w:p>
+    <w:p>
+      <w:pPr>
+        <w:ind w:left="1440"/>
+      </w:pPr>
+    </w:p>
+    <w:p>
+      <w:pPr>
+        <w:ind w:left="1440"/>
+      </w:pPr>
+      <w:r>
+        <w:t xml:space="preserve">After they’ve left, you sit at your kitchen table and wonder about the different ways that your story could have gone all those years ago…. </w:t>
+      </w:r>
+    </w:p>
+    <w:p/>
+    <w:p>
+      <w:r>
+        <w:t xml:space="preserve">Day </w:t>
+      </w:r>
+      <w:r>
+        <w:t>2</w:t>
+      </w:r>
+      <w:r>
+        <w:t xml:space="preserve"> choices if they chose dump it in the lake:</w:t>
+      </w:r>
+    </w:p>
+    <w:p/>
+    <w:p>
+      <w:r>
+        <w:t>You wake up to the sound of knocking at your front door. You peer out the peephole. The police!</w:t>
+      </w:r>
+    </w:p>
+    <w:p/>
+    <w:p>
+      <w:r>
+        <w:t>“Excuse me, how can I help you today, officers?”</w:t>
+      </w:r>
+    </w:p>
+    <w:p/>
+    <w:p>
+      <w:r>
+        <w:t>“We just have some questions we’d like to ask you, if you wouldn’t mind coming down to the station with us.” They say it like a question, but you know it isn’t. You go voluntarily.</w:t>
+      </w:r>
+    </w:p>
+    <w:p/>
+    <w:p>
+      <w:r>
+        <w:t>When you get to the station, they put you in an interrogation room for an hour before anyone comes to speak with you.</w:t>
+      </w:r>
+    </w:p>
+    <w:p/>
+    <w:p>
+      <w:r>
+        <w:t>A mustachioed officer enters and sits down at the table across from you. “Do you know why you’re here?” he asks.</w:t>
+      </w:r>
+    </w:p>
+    <w:p/>
+    <w:p>
+      <w:pPr>
+        <w:ind w:left="720"/>
+      </w:pPr>
+      <w:r>
+        <w:t>*reaction choice*</w:t>
+      </w:r>
+    </w:p>
+    <w:p>
+      <w:pPr>
+        <w:ind w:left="720"/>
+      </w:pPr>
+    </w:p>
+    <w:p>
+      <w:pPr>
+        <w:ind w:left="720"/>
+      </w:pPr>
+      <w:r>
+        <w:t>Yes:</w:t>
+      </w:r>
+    </w:p>
+    <w:p>
+      <w:pPr>
+        <w:ind w:left="720"/>
+      </w:pPr>
+      <w:r>
         <w:lastRenderedPageBreak/>
-        <w:t>As you take a sip of your coffee, you let out a hum of contentment. Your tomatoes seem to have appreciated the extra nutrients, and they are growing stronger than ever. You think you will, too. (</w:t>
+        <w:t>“Are you ready to confess, then?”</w:t>
+      </w:r>
+    </w:p>
+    <w:p>
+      <w:pPr>
+        <w:ind w:left="720"/>
+      </w:pPr>
+    </w:p>
+    <w:p>
+      <w:pPr>
+        <w:ind w:left="1440"/>
+      </w:pPr>
+      <w:r>
+        <w:t>Confess:</w:t>
+      </w:r>
+    </w:p>
+    <w:p>
+      <w:pPr>
+        <w:ind w:left="2160"/>
+      </w:pPr>
+      <w:r>
+        <w:t>It’s been a long couple days. You rub your eyes. You haven’t felt this tired since that time you had to program a game in seven weeks in college. With a sigh, you nod. “I’m ready to pay the price,” you say as you sign the confession. You only hope you get time off for good behavior. (</w:t>
       </w:r>
       <w:proofErr w:type="gramStart"/>
       <w:r>
@@ -1475,12 +1694,7 @@
     </w:p>
     <w:p>
       <w:pPr>
-        <w:ind w:left="1440"/>
-      </w:pPr>
-    </w:p>
-    <w:p>
-      <w:pPr>
-        <w:ind w:left="1440"/>
+        <w:ind w:left="2880"/>
       </w:pPr>
       <w:r>
         <w:t>TL</w:t>
@@ -1496,45 +1710,317 @@
     </w:p>
     <w:p>
       <w:pPr>
-        <w:ind w:left="1440"/>
-      </w:pPr>
-    </w:p>
-    <w:p>
-      <w:pPr>
-        <w:ind w:left="1440"/>
-      </w:pPr>
-      <w:r>
-        <w:t>Ten years down the road, you find someone new. You meet them at the local flower shop buying tomatoes, of all plants, and you hit it off right away. They love gardening, too, it turns out, and you think they might be a chance at a new beginning.</w:t>
-      </w:r>
-    </w:p>
-    <w:p>
-      <w:pPr>
-        <w:ind w:left="1440"/>
-      </w:pPr>
-    </w:p>
-    <w:p>
-      <w:pPr>
-        <w:ind w:left="1440"/>
-      </w:pPr>
-      <w:r>
-        <w:t>The first time they see your garden, they compliment your tomatoes. It brings back memories you’d rather had stayed buried, and you end up cutting the date short.</w:t>
-      </w:r>
-    </w:p>
-    <w:p>
-      <w:pPr>
-        <w:ind w:left="1440"/>
-      </w:pPr>
-    </w:p>
-    <w:p>
-      <w:pPr>
-        <w:ind w:left="1440"/>
-      </w:pPr>
-      <w:r>
-        <w:t>After they’ve left, you sit at your kitchen table and wonder about the different ways that your story could have gone all those years ago….</w:t>
-      </w:r>
-      <w:r>
-        <w:t xml:space="preserve"> </w:t>
-      </w:r>
+        <w:ind w:left="2880"/>
+      </w:pPr>
+      <w:r>
+        <w:t xml:space="preserve">The judge went easy on you, all things considered. You were originally charged with second degree murder, but your cooperation with the investigation was taken into account, and you managed to get away with voluntary manslaughter charges, instead. </w:t>
+      </w:r>
+    </w:p>
+    <w:p>
+      <w:pPr>
+        <w:ind w:left="2880"/>
+      </w:pPr>
+    </w:p>
+    <w:p>
+      <w:pPr>
+        <w:ind w:left="2880"/>
+      </w:pPr>
+      <w:r>
+        <w:t xml:space="preserve">You spent ten years of a 15 year sentence in prison, but your </w:t>
+      </w:r>
+      <w:r>
+        <w:t>good behavior</w:t>
+      </w:r>
+      <w:r>
+        <w:t xml:space="preserve"> got you out early. Today is the day of your release, and you can’t help but speculate on different ways that your story could have gone all those years ago….</w:t>
+      </w:r>
+    </w:p>
+    <w:p>
+      <w:pPr>
+        <w:ind w:left="2160"/>
+      </w:pPr>
+    </w:p>
+    <w:p>
+      <w:pPr>
+        <w:ind w:left="1440"/>
+      </w:pPr>
+    </w:p>
+    <w:p>
+      <w:pPr>
+        <w:ind w:left="1440"/>
+      </w:pPr>
+      <w:r>
+        <w:t>Don’t confess:</w:t>
+      </w:r>
+    </w:p>
+    <w:p>
+      <w:pPr>
+        <w:ind w:left="2160"/>
+      </w:pPr>
+      <w:r>
+        <w:t>“You know why you’re here, but you won’t confess?” The officer looks at you skeptically before sighing in frustration. “Why can’t you make this easier on all of us and just sign the damn confession?”</w:t>
+      </w:r>
+    </w:p>
+    <w:p>
+      <w:pPr>
+        <w:ind w:left="720"/>
+      </w:pPr>
+    </w:p>
+    <w:p>
+      <w:pPr>
+        <w:ind w:left="2880"/>
+      </w:pPr>
+      <w:r>
+        <w:t>Confess:</w:t>
+      </w:r>
+    </w:p>
+    <w:p>
+      <w:pPr>
+        <w:ind w:left="3600"/>
+      </w:pPr>
+      <w:r>
+        <w:t>It’s been a long couple days. You rub your eyes. You haven’t felt this tired since that time you had to program a game in seven weeks in college. With a sigh, you nod. “I’m ready to pay the price,” you say as you sign the confession. You only hope you get time off for good behavior. (</w:t>
+      </w:r>
+      <w:proofErr w:type="gramStart"/>
+      <w:r>
+        <w:t>ending</w:t>
+      </w:r>
+      <w:proofErr w:type="gramEnd"/>
+      <w:r>
+        <w:t>)</w:t>
+      </w:r>
+    </w:p>
+    <w:p>
+      <w:pPr>
+        <w:ind w:left="3600"/>
+      </w:pPr>
+    </w:p>
+    <w:p>
+      <w:pPr>
+        <w:ind w:left="2880" w:firstLine="720"/>
+      </w:pPr>
+      <w:r>
+        <w:t>TL</w:t>
+      </w:r>
+      <w:proofErr w:type="gramStart"/>
+      <w:r>
+        <w:t>;DR</w:t>
+      </w:r>
+      <w:proofErr w:type="gramEnd"/>
+      <w:r>
+        <w:t>:</w:t>
+      </w:r>
+    </w:p>
+    <w:p>
+      <w:pPr>
+        <w:ind w:left="3600"/>
+      </w:pPr>
+      <w:r>
+        <w:t xml:space="preserve">The judge went easy on you, all things considered. You were originally charged with second degree murder, but your cooperation with the investigation was taken into account, and you managed to get away with voluntary manslaughter charges, instead. </w:t>
+      </w:r>
+    </w:p>
+    <w:p>
+      <w:pPr>
+        <w:ind w:left="2880"/>
+      </w:pPr>
+    </w:p>
+    <w:p>
+      <w:pPr>
+        <w:ind w:left="3600"/>
+      </w:pPr>
+      <w:r>
+        <w:t xml:space="preserve">You spent ten years of a 15 year sentence in prison, but your good behavior got you out early. Today is the day of your release, and you can’t help but speculate on different </w:t>
+      </w:r>
+      <w:r>
+        <w:lastRenderedPageBreak/>
+        <w:t>ways that your story could have gone all those years ago….</w:t>
+      </w:r>
+    </w:p>
+    <w:p>
+      <w:pPr>
+        <w:ind w:left="3600"/>
+      </w:pPr>
+    </w:p>
+    <w:p>
+      <w:pPr>
+        <w:ind w:left="2880"/>
+      </w:pPr>
+    </w:p>
+    <w:p>
+      <w:pPr>
+        <w:ind w:left="2880"/>
+      </w:pPr>
+      <w:r>
+        <w:t>Refuse to confess again:</w:t>
+      </w:r>
+    </w:p>
+    <w:p>
+      <w:pPr>
+        <w:ind w:left="3600"/>
+      </w:pPr>
+      <w:r>
+        <w:t>The officer growls at you. He leans across the table towards you and lowers his voice. “That was your last chance, and you’ve just made the second biggest mistake of your life after what you did. You’re going away for a long, long time.” He storms out of the room.</w:t>
+      </w:r>
+    </w:p>
+    <w:p>
+      <w:pPr>
+        <w:ind w:left="720"/>
+      </w:pPr>
+    </w:p>
+    <w:p>
+      <w:pPr>
+        <w:ind w:left="3600"/>
+      </w:pPr>
+      <w:r>
+        <w:t>Weeks pass before your trial, but you discover that you dumped the body at the most inconvenient time possible; the lake was dredged for dam renovations the very next day, and the body was found. Without the time to decompose properly, the police were able to identify the body. Dumping it with your spouse’s wallet probably wasn’t the wisest idea, either, but it’s not like you’ve done this before, so you cut yourself some slack. The jury, however, not so much, and you’ll spend the rest of your foreseeable life in prison. (</w:t>
+      </w:r>
+      <w:proofErr w:type="gramStart"/>
+      <w:r>
+        <w:t>ending</w:t>
+      </w:r>
+      <w:proofErr w:type="gramEnd"/>
+      <w:r>
+        <w:t>)</w:t>
+      </w:r>
+    </w:p>
+    <w:p>
+      <w:pPr>
+        <w:ind w:left="3600"/>
+      </w:pPr>
+    </w:p>
+    <w:p>
+      <w:pPr>
+        <w:ind w:left="2880" w:firstLine="720"/>
+      </w:pPr>
+      <w:r>
+        <w:t>TL</w:t>
+      </w:r>
+      <w:proofErr w:type="gramStart"/>
+      <w:r>
+        <w:t>;DR</w:t>
+      </w:r>
+      <w:proofErr w:type="gramEnd"/>
+      <w:r>
+        <w:t>:</w:t>
+      </w:r>
+    </w:p>
+    <w:p>
+      <w:pPr>
+        <w:ind w:left="3600"/>
+      </w:pPr>
+      <w:r>
+        <w:t xml:space="preserve">All things considered, you made it out better than expected. You were originally charged with second degree murder and </w:t>
+      </w:r>
+      <w:r>
+        <w:t>obstruction of justice,</w:t>
+      </w:r>
+      <w:r>
+        <w:t xml:space="preserve"> but your cooperation with the investigation was taken into account, and you managed to get away with voluntary manslaughter charges, instead. </w:t>
+      </w:r>
+    </w:p>
+    <w:p>
+      <w:pPr>
+        <w:ind w:left="2880"/>
+      </w:pPr>
+    </w:p>
+    <w:p>
+      <w:pPr>
+        <w:ind w:left="3600"/>
+      </w:pPr>
+      <w:r>
+        <w:t>You spent ten years of a 15 year sentence in prison, but your good behavior got you out early. Today is the day of your release, and you can’t help but speculate on different ways that your story could have gone all those years ago….</w:t>
+      </w:r>
+    </w:p>
+    <w:p>
+      <w:pPr>
+        <w:ind w:left="3600"/>
+      </w:pPr>
+    </w:p>
+    <w:p>
+      <w:r>
+        <w:tab/>
+        <w:t>No:</w:t>
+      </w:r>
+    </w:p>
+    <w:p>
+      <w:pPr>
+        <w:ind w:left="1440"/>
+      </w:pPr>
+      <w:r>
+        <w:t>The officer growls at you. He leans across the table towards you and lowers his voice. “Don’t play stupid with me. You know exactly why you’re here, and you’ve just made the second biggest mistake of your life after what you did. You’re going away for a long, long time.” He storms out of the room.</w:t>
+      </w:r>
+    </w:p>
+    <w:p>
+      <w:pPr>
+        <w:ind w:left="1440"/>
+      </w:pPr>
+    </w:p>
+    <w:p>
+      <w:pPr>
+        <w:ind w:left="1440"/>
+      </w:pPr>
+      <w:r>
+        <w:t xml:space="preserve">Weeks pass before your trial, but you discover that you dumped the body at the most inconvenient time possible; the lake was dredged for dam renovations the </w:t>
+      </w:r>
+      <w:r>
+        <w:lastRenderedPageBreak/>
+        <w:t>very next day, and the body was found. Without the time to decompose properly, the police were able to identify the body. Dumping it with your spouse’s wallet probably wasn’t the wisest idea, either, but it’s not like you’ve done this before, so you cut yourself some slack. The jury, however, not so much, and you’ll spend the rest of your foreseeable life in prison. (</w:t>
+      </w:r>
+      <w:proofErr w:type="gramStart"/>
+      <w:r>
+        <w:t>ending</w:t>
+      </w:r>
+      <w:proofErr w:type="gramEnd"/>
+      <w:r>
+        <w:t>)</w:t>
+      </w:r>
+    </w:p>
+    <w:p>
+      <w:pPr>
+        <w:ind w:left="1440"/>
+      </w:pPr>
+    </w:p>
+    <w:p>
+      <w:pPr>
+        <w:ind w:left="720" w:firstLine="720"/>
+      </w:pPr>
+      <w:r>
+        <w:t>TL</w:t>
+      </w:r>
+      <w:proofErr w:type="gramStart"/>
+      <w:r>
+        <w:t>;DR</w:t>
+      </w:r>
+      <w:proofErr w:type="gramEnd"/>
+      <w:r>
+        <w:t>:</w:t>
+      </w:r>
+    </w:p>
+    <w:p>
+      <w:pPr>
+        <w:ind w:left="1440"/>
+      </w:pPr>
+      <w:r>
+        <w:t xml:space="preserve">All things considered, you made it out better than expected. You were originally charged with second degree murder and obstruction of justice, but your cooperation with the investigation was taken into account, and you managed to get away with voluntary manslaughter charges, instead. </w:t>
+      </w:r>
+    </w:p>
+    <w:p>
+      <w:pPr>
+        <w:ind w:left="2880"/>
+      </w:pPr>
+    </w:p>
+    <w:p>
+      <w:pPr>
+        <w:ind w:left="1440"/>
+      </w:pPr>
+      <w:r>
+        <w:t>You spent ten years of a 15 year sentence in prison, but your good behavior got you out early. Today is the day of your release, and you can’t help but speculate on different ways that your story could have gone all those years ago….</w:t>
+      </w:r>
+    </w:p>
+    <w:p>
+      <w:pPr>
+        <w:ind w:left="1440"/>
+      </w:pPr>
     </w:p>
     <w:p/>
     <w:p>
@@ -1545,88 +2031,144 @@
         <w:t>2</w:t>
       </w:r>
       <w:r>
-        <w:t xml:space="preserve"> choices if they chose dump it in the lake:</w:t>
-      </w:r>
-    </w:p>
-    <w:p/>
-    <w:p>
-      <w:r>
-        <w:t>You wake up to the sound of knocking at your front door. You peer out the peephole. The police!</w:t>
-      </w:r>
-    </w:p>
-    <w:p/>
-    <w:p>
-      <w:r>
-        <w:t>“Excuse me, how can I help you today, officers?”</w:t>
-      </w:r>
-    </w:p>
-    <w:p/>
-    <w:p>
-      <w:r>
-        <w:t>“We just have some questions we’d like to ask you, if you wouldn’t mind coming down to the station with us.” They say it like a question, but you know it isn’t. You go voluntarily.</w:t>
-      </w:r>
-    </w:p>
-    <w:p/>
-    <w:p>
-      <w:r>
-        <w:t>When you get to the station, they put you in an interrogation room for an hour before anyone comes to speak with you.</w:t>
-      </w:r>
-    </w:p>
-    <w:p/>
-    <w:p>
-      <w:r>
-        <w:t>A mustachioed officer enters and sits down at the table across from you. “Do you know why you’re here?” he asks.</w:t>
-      </w:r>
-    </w:p>
-    <w:p/>
-    <w:p>
-      <w:pPr>
-        <w:ind w:left="720"/>
-      </w:pPr>
-      <w:r>
-        <w:t>*reaction choice*</w:t>
-      </w:r>
-    </w:p>
-    <w:p>
-      <w:pPr>
-        <w:ind w:left="720"/>
-      </w:pPr>
-    </w:p>
-    <w:p>
-      <w:pPr>
-        <w:ind w:left="720"/>
-      </w:pPr>
-      <w:r>
-        <w:t>Yes:</w:t>
-      </w:r>
-    </w:p>
-    <w:p>
-      <w:pPr>
-        <w:ind w:left="720"/>
-      </w:pPr>
-      <w:r>
-        <w:t>“Are you ready to confess, then?”</w:t>
-      </w:r>
-    </w:p>
-    <w:p>
-      <w:pPr>
-        <w:ind w:left="720"/>
-      </w:pPr>
-    </w:p>
-    <w:p>
-      <w:pPr>
-        <w:ind w:left="1440"/>
-      </w:pPr>
-      <w:r>
-        <w:t>Confess:</w:t>
-      </w:r>
-    </w:p>
-    <w:p>
-      <w:pPr>
-        <w:ind w:left="2160"/>
-      </w:pPr>
-      <w:r>
-        <w:t>It’s been a long couple days. You rub your eyes. You haven’t felt this tired since that time you had to program a game in seven weeks in college. With a sigh, you nod. “I’m ready to pay the price,” you say as you sign the confession. You only hope you get time off for good behavior. (</w:t>
+        <w:t xml:space="preserve"> Choices if they chose feed it to guests:</w:t>
+      </w:r>
+    </w:p>
+    <w:p/>
+    <w:p>
+      <w:r>
+        <w:t>You check your schedule for the day. The dinner party tonight that you’re hosting, but that’s it.</w:t>
+      </w:r>
+    </w:p>
+    <w:p>
+      <w:pPr>
+        <w:ind w:firstLine="720"/>
+      </w:pPr>
+      <w:r>
+        <w:t xml:space="preserve">You decide to relax for a couple hours. </w:t>
+      </w:r>
+    </w:p>
+    <w:p>
+      <w:pPr>
+        <w:ind w:left="720" w:firstLine="720"/>
+      </w:pPr>
+      <w:r>
+        <w:t xml:space="preserve">It’s been a stressful weekend for you. </w:t>
+      </w:r>
+    </w:p>
+    <w:p/>
+    <w:p>
+      <w:pPr>
+        <w:ind w:left="1440"/>
+      </w:pPr>
+      <w:r>
+        <w:t>You spend a few hours lounging around the house, soaking in the bath, working on those things you always wanted to do but never seemed to find the time for before today. You know how to treat yourself right.</w:t>
+      </w:r>
+    </w:p>
+    <w:p>
+      <w:pPr>
+        <w:ind w:left="1440"/>
+      </w:pPr>
+    </w:p>
+    <w:p>
+      <w:pPr>
+        <w:ind w:left="1440"/>
+      </w:pPr>
+      <w:r>
+        <w:t xml:space="preserve">After that, you get to work right away preparing the food for your guests. You’ve always been a stellar host, and you’re not about to stop now. </w:t>
+      </w:r>
+    </w:p>
+    <w:p>
+      <w:pPr>
+        <w:ind w:left="1440"/>
+      </w:pPr>
+    </w:p>
+    <w:p>
+      <w:pPr>
+        <w:ind w:left="1440"/>
+      </w:pPr>
+      <w:r>
+        <w:t xml:space="preserve">The meat is different than you’re used to, tough and difficult to prepare properly. But if there’s one thing you’re good at, it’s cooking, and by the time your guests arrive, everything is ready. </w:t>
+      </w:r>
+    </w:p>
+    <w:p>
+      <w:pPr>
+        <w:ind w:left="1440"/>
+      </w:pPr>
+    </w:p>
+    <w:p>
+      <w:pPr>
+        <w:ind w:left="1440"/>
+      </w:pPr>
+      <w:r>
+        <w:t>Grayson: Hey, ____! Long time, no see! How are you?</w:t>
+      </w:r>
+    </w:p>
+    <w:p>
+      <w:pPr>
+        <w:ind w:left="1440"/>
+      </w:pPr>
+    </w:p>
+    <w:p>
+      <w:pPr>
+        <w:ind w:left="1440"/>
+      </w:pPr>
+      <w:r>
+        <w:t xml:space="preserve">Leila: </w:t>
+      </w:r>
+      <w:proofErr w:type="spellStart"/>
+      <w:r>
+        <w:t>Mmm</w:t>
+      </w:r>
+      <w:proofErr w:type="spellEnd"/>
+      <w:r>
+        <w:t>, this dish is exquisite!</w:t>
+      </w:r>
+    </w:p>
+    <w:p>
+      <w:pPr>
+        <w:ind w:left="1440"/>
+      </w:pPr>
+    </w:p>
+    <w:p>
+      <w:pPr>
+        <w:ind w:left="1440"/>
+      </w:pPr>
+      <w:r>
+        <w:t>Grayson: Ye</w:t>
+      </w:r>
+      <w:r>
+        <w:t>ah</w:t>
+      </w:r>
+      <w:r>
+        <w:t xml:space="preserve">, the food is delicious, as always. </w:t>
+      </w:r>
+    </w:p>
+    <w:p>
+      <w:pPr>
+        <w:ind w:left="1440"/>
+      </w:pPr>
+    </w:p>
+    <w:p>
+      <w:pPr>
+        <w:ind w:left="1440"/>
+      </w:pPr>
+      <w:r>
+        <w:t xml:space="preserve">The dinner goes as it usually does. Your friends tell you it’s the most delicious meal they’ve ever had, and you’re inclined to agree. </w:t>
+      </w:r>
+    </w:p>
+    <w:p>
+      <w:pPr>
+        <w:ind w:left="1440"/>
+      </w:pPr>
+    </w:p>
+    <w:p>
+      <w:pPr>
+        <w:ind w:left="1440"/>
+      </w:pPr>
+      <w:r>
+        <w:lastRenderedPageBreak/>
+        <w:t>You go on to enter the dish in countless competitions, winning prizes left and right. But soon, you run out of usable meat, and demand has not slowed down. It looks like you’ll just have to do what it takes to meet the requests…. (</w:t>
       </w:r>
       <w:proofErr w:type="gramStart"/>
       <w:r>
@@ -1639,767 +2181,470 @@
     </w:p>
     <w:p>
       <w:pPr>
+        <w:ind w:left="1440"/>
+      </w:pPr>
+    </w:p>
+    <w:p>
+      <w:pPr>
+        <w:ind w:left="720" w:firstLine="720"/>
+      </w:pPr>
+      <w:r>
+        <w:t>TL</w:t>
+      </w:r>
+      <w:proofErr w:type="gramStart"/>
+      <w:r>
+        <w:t>;DR</w:t>
+      </w:r>
+      <w:proofErr w:type="gramEnd"/>
+      <w:r>
+        <w:t>:</w:t>
+      </w:r>
+    </w:p>
+    <w:p>
+      <w:pPr>
+        <w:ind w:left="1440"/>
+      </w:pPr>
+      <w:r>
+        <w:t xml:space="preserve">Ten years down the road, you’re a celebrated chef, and your secret recipe is the speculation of the masses. For years, you’ve declined to reveal your secret ingredient, which only fuels the hype surrounding your dishes. </w:t>
+      </w:r>
+    </w:p>
+    <w:p>
+      <w:pPr>
+        <w:ind w:left="1440"/>
+      </w:pPr>
+    </w:p>
+    <w:p>
+      <w:pPr>
+        <w:ind w:left="1440"/>
+      </w:pPr>
+      <w:r>
+        <w:t>As your fame as a chef grows, so does the fame of the Cannibal Killer, as they’ve come to be called, a result of the time one of your half eaten bodies was accidentally found. Fortunately, no one has linked the two yet.</w:t>
+      </w:r>
+    </w:p>
+    <w:p>
+      <w:pPr>
         <w:ind w:left="2880"/>
       </w:pPr>
+    </w:p>
+    <w:p>
+      <w:pPr>
+        <w:ind w:left="1440"/>
+      </w:pPr>
+      <w:r>
+        <w:t>As you sit behind the set of your cooking show, waiting to go out to film the latest episode, you can’t help but speculate on different ways that your story could have gone all those years ago….</w:t>
+      </w:r>
+    </w:p>
+    <w:p>
+      <w:pPr>
+        <w:ind w:left="1440"/>
+      </w:pPr>
+    </w:p>
+    <w:p>
+      <w:pPr>
+        <w:ind w:left="1440"/>
+      </w:pPr>
+    </w:p>
+    <w:p>
+      <w:pPr>
+        <w:ind w:left="1440"/>
+      </w:pPr>
+    </w:p>
+    <w:p/>
+    <w:p>
+      <w:pPr>
+        <w:ind w:firstLine="720"/>
+      </w:pPr>
+      <w:r>
+        <w:t>Prepare for the dinner party</w:t>
+      </w:r>
+    </w:p>
+    <w:p>
+      <w:pPr>
+        <w:ind w:left="1440"/>
+      </w:pPr>
+      <w:r>
+        <w:t xml:space="preserve">You get to work right away preparing the food for your guests. You’ve always been a stellar host, and you’re not about to stop now. </w:t>
+      </w:r>
+    </w:p>
+    <w:p>
+      <w:pPr>
+        <w:ind w:left="1440"/>
+      </w:pPr>
+    </w:p>
+    <w:p>
+      <w:pPr>
+        <w:ind w:left="1440"/>
+      </w:pPr>
+      <w:r>
+        <w:t xml:space="preserve">The meat is different than you’re used to, tough and difficult to prepare properly. But if there’s one thing you’re good at, it’s cooking, </w:t>
+      </w:r>
+      <w:r>
+        <w:t>and b</w:t>
+      </w:r>
+      <w:r>
+        <w:t xml:space="preserve">y the time </w:t>
+      </w:r>
+      <w:r>
+        <w:t>your guests</w:t>
+      </w:r>
+      <w:r>
+        <w:t xml:space="preserve"> arrive, everything is rea</w:t>
+      </w:r>
+      <w:r>
+        <w:t>dy.</w:t>
+      </w:r>
+    </w:p>
+    <w:p>
+      <w:pPr>
+        <w:ind w:left="1440"/>
+      </w:pPr>
+    </w:p>
+    <w:p>
+      <w:pPr>
+        <w:ind w:left="1440"/>
+      </w:pPr>
+      <w:r>
+        <w:t>Grayson: Hey, ____! Long time, no see! How are you?</w:t>
+      </w:r>
+    </w:p>
+    <w:p>
+      <w:pPr>
+        <w:ind w:left="1440"/>
+      </w:pPr>
+    </w:p>
+    <w:p>
+      <w:pPr>
+        <w:ind w:left="1440"/>
+      </w:pPr>
+      <w:r>
+        <w:t xml:space="preserve">Leila: </w:t>
+      </w:r>
+      <w:proofErr w:type="spellStart"/>
+      <w:r>
+        <w:t>Mmm</w:t>
+      </w:r>
+      <w:proofErr w:type="spellEnd"/>
+      <w:r>
+        <w:t>, this dish is exquisite!</w:t>
+      </w:r>
+    </w:p>
+    <w:p>
+      <w:pPr>
+        <w:ind w:left="1440"/>
+      </w:pPr>
+    </w:p>
+    <w:p>
+      <w:pPr>
+        <w:ind w:left="1440"/>
+      </w:pPr>
+      <w:r>
+        <w:t>Grayson: Ye</w:t>
+      </w:r>
+      <w:r>
+        <w:t>ah</w:t>
+      </w:r>
+      <w:r>
+        <w:t xml:space="preserve">, the food is delicious, as always. </w:t>
+      </w:r>
+    </w:p>
+    <w:p>
+      <w:pPr>
+        <w:ind w:left="1440"/>
+      </w:pPr>
+    </w:p>
+    <w:p>
+      <w:pPr>
+        <w:ind w:left="1440"/>
+      </w:pPr>
+      <w:r>
+        <w:t>The dinner goes as it usually does</w:t>
+      </w:r>
+      <w:r>
+        <w:t xml:space="preserve">. </w:t>
+      </w:r>
+      <w:r>
+        <w:t xml:space="preserve">Your friends </w:t>
+      </w:r>
+      <w:r>
+        <w:t>tell you it’s the most delicious meal they’ve ever had</w:t>
+      </w:r>
+      <w:r>
+        <w:t>, and you’re inclined to agree</w:t>
+      </w:r>
+      <w:r>
+        <w:t xml:space="preserve">. </w:t>
+      </w:r>
+    </w:p>
+    <w:p>
+      <w:pPr>
+        <w:ind w:left="1440"/>
+      </w:pPr>
+    </w:p>
+    <w:p>
+      <w:pPr>
+        <w:ind w:left="1440"/>
+      </w:pPr>
+      <w:r>
+        <w:t>You go on to enter the dish in countless competitions, winning prizes left and right. But soon, you run out of usable meat, and demand has not slowed down. It looks like you’ll just have to do what it takes to meet the requests</w:t>
+      </w:r>
+      <w:r>
+        <w:t>…. (</w:t>
+      </w:r>
+      <w:proofErr w:type="gramStart"/>
+      <w:r>
+        <w:t>ending</w:t>
+      </w:r>
+      <w:proofErr w:type="gramEnd"/>
+      <w:r>
+        <w:t>)</w:t>
+      </w:r>
+    </w:p>
+    <w:p>
+      <w:pPr>
+        <w:ind w:left="1440"/>
+      </w:pPr>
+    </w:p>
+    <w:p>
+      <w:pPr>
+        <w:ind w:left="720" w:firstLine="720"/>
+      </w:pPr>
+      <w:r>
+        <w:t>TL</w:t>
+      </w:r>
+      <w:proofErr w:type="gramStart"/>
+      <w:r>
+        <w:t>;DR</w:t>
+      </w:r>
+      <w:proofErr w:type="gramEnd"/>
+      <w:r>
+        <w:t>:</w:t>
+      </w:r>
+    </w:p>
+    <w:p>
+      <w:pPr>
+        <w:ind w:left="1440"/>
+      </w:pPr>
       <w:r>
         <w:lastRenderedPageBreak/>
-        <w:t>TL</w:t>
-      </w:r>
-      <w:proofErr w:type="gramStart"/>
-      <w:r>
-        <w:t>;DR</w:t>
-      </w:r>
-      <w:proofErr w:type="gramEnd"/>
-      <w:r>
-        <w:t>:</w:t>
+        <w:t xml:space="preserve">Ten years down the road, you’re a celebrated chef, and your secret recipe is the speculation of the masses. For years, you’ve declined to reveal your secret ingredient, which only fuels the hype surrounding your dishes. </w:t>
+      </w:r>
+    </w:p>
+    <w:p>
+      <w:pPr>
+        <w:ind w:left="1440"/>
+      </w:pPr>
+    </w:p>
+    <w:p>
+      <w:pPr>
+        <w:ind w:left="1440"/>
+      </w:pPr>
+      <w:r>
+        <w:t>As your fame as a chef grows, so does the fame of the Cannibal Killer, as they’ve come to be called, a result of the time one of your half eaten bodies was accidentally found. Fortunately, no one has linked the two yet.</w:t>
       </w:r>
     </w:p>
     <w:p>
       <w:pPr>
         <w:ind w:left="2880"/>
       </w:pPr>
-      <w:r>
-        <w:t>The judge went easy on you, all things considered. You were originally charged with second degree murder, but you</w:t>
-      </w:r>
-      <w:r>
-        <w:t>r cooperation with the investigation was taken into account,</w:t>
-      </w:r>
-      <w:r>
-        <w:t xml:space="preserve"> and you managed to get away with voluntary manslaughter charges, instead. </w:t>
-      </w:r>
-    </w:p>
-    <w:p>
-      <w:pPr>
-        <w:ind w:left="2880"/>
-      </w:pPr>
-    </w:p>
-    <w:p>
-      <w:pPr>
-        <w:ind w:left="2880"/>
-      </w:pPr>
-      <w:r>
-        <w:t xml:space="preserve">You spent ten years of a 15 year sentence in prison, but your </w:t>
-      </w:r>
-      <w:r>
-        <w:t>good behavior</w:t>
-      </w:r>
-      <w:r>
-        <w:t xml:space="preserve"> got you out early. Today is the day of your release, and you can’t help but speculate on different ways that your story could have gone all those years ago….</w:t>
-      </w:r>
-    </w:p>
-    <w:p>
-      <w:pPr>
-        <w:ind w:left="2160"/>
-      </w:pPr>
-    </w:p>
-    <w:p>
-      <w:pPr>
-        <w:ind w:left="1440"/>
-      </w:pPr>
-    </w:p>
-    <w:p>
-      <w:pPr>
-        <w:ind w:left="1440"/>
-      </w:pPr>
-      <w:r>
-        <w:t>Don’t confess:</w:t>
-      </w:r>
-    </w:p>
-    <w:p>
-      <w:pPr>
-        <w:ind w:left="2160"/>
-      </w:pPr>
-      <w:r>
-        <w:t>“You know why you’re here, but you won’t confess?” The officer looks at you skeptically before sighing in frustration. “Why can’t you make this easier on all of us and just sign the damn confession?”</w:t>
-      </w:r>
-    </w:p>
-    <w:p>
-      <w:pPr>
-        <w:ind w:left="720"/>
-      </w:pPr>
-    </w:p>
-    <w:p>
-      <w:pPr>
-        <w:ind w:left="2880"/>
-      </w:pPr>
-      <w:r>
-        <w:t>Confess:</w:t>
-      </w:r>
-    </w:p>
-    <w:p>
-      <w:pPr>
-        <w:ind w:left="3600"/>
-      </w:pPr>
-      <w:r>
-        <w:t>It’s been a long couple days. You rub your eyes. You haven’t felt this tired since that time you had to program a game in seven weeks in college. With a sigh, you nod. “I’m ready to pay the price,” you say as you sign the confession. You only hope you get time off for good behavior. (</w:t>
-      </w:r>
-      <w:proofErr w:type="gramStart"/>
-      <w:r>
-        <w:t>ending</w:t>
-      </w:r>
-      <w:proofErr w:type="gramEnd"/>
-      <w:r>
-        <w:t>)</w:t>
-      </w:r>
-    </w:p>
-    <w:p>
-      <w:pPr>
-        <w:ind w:left="3600"/>
-      </w:pPr>
-    </w:p>
-    <w:p>
-      <w:pPr>
-        <w:ind w:left="2880" w:firstLine="720"/>
-      </w:pPr>
-      <w:r>
-        <w:t>TL</w:t>
-      </w:r>
-      <w:proofErr w:type="gramStart"/>
-      <w:r>
-        <w:t>;DR</w:t>
-      </w:r>
-      <w:proofErr w:type="gramEnd"/>
-      <w:r>
-        <w:t>:</w:t>
-      </w:r>
-    </w:p>
-    <w:p>
-      <w:pPr>
-        <w:ind w:left="3600"/>
-      </w:pPr>
-      <w:r>
-        <w:t xml:space="preserve">The judge went easy on you, all things considered. You were originally charged with second degree murder, but your cooperation with the investigation was taken into account, and you managed to get away with voluntary manslaughter charges, instead. </w:t>
-      </w:r>
-    </w:p>
-    <w:p>
-      <w:pPr>
-        <w:ind w:left="2880"/>
-      </w:pPr>
-    </w:p>
-    <w:p>
-      <w:pPr>
-        <w:ind w:left="3600"/>
-      </w:pPr>
-      <w:r>
-        <w:t>You spent ten years of a 15 year sentence in prison, but your good behavior got you out early. Today is the day of your release, and you can’t help but speculate on different ways that your story could have gone all those years ago….</w:t>
-      </w:r>
-    </w:p>
-    <w:p>
-      <w:pPr>
-        <w:ind w:left="3600"/>
-      </w:pPr>
-    </w:p>
-    <w:p>
-      <w:pPr>
-        <w:ind w:left="2880"/>
-      </w:pPr>
-    </w:p>
-    <w:p>
-      <w:pPr>
-        <w:ind w:left="2880"/>
-      </w:pPr>
-      <w:r>
-        <w:t>Refuse to confess again:</w:t>
-      </w:r>
-    </w:p>
-    <w:p>
-      <w:pPr>
-        <w:ind w:left="3600"/>
-      </w:pPr>
-      <w:r>
-        <w:t xml:space="preserve">The officer growls at you. He leans across the table towards you and lowers his voice. “That was your last chance, and you’ve just made the second biggest mistake </w:t>
-      </w:r>
+    </w:p>
+    <w:p>
+      <w:pPr>
+        <w:ind w:left="1440"/>
+      </w:pPr>
+      <w:r>
+        <w:t>As you sit behind the set of your cooking show, waiting to go out to film the latest episode, you can’t help but speculate on different ways that your story could have gone all those years ago….</w:t>
+      </w:r>
+    </w:p>
+    <w:p>
+      <w:pPr>
+        <w:ind w:left="1440"/>
+      </w:pPr>
+    </w:p>
+    <w:p/>
+    <w:p>
+      <w:r>
+        <w:t xml:space="preserve">Day </w:t>
+      </w:r>
+      <w:r>
+        <w:t>2</w:t>
+      </w:r>
+      <w:r>
+        <w:t xml:space="preserve"> choices if they chose to liquefy it in the bathtub:</w:t>
+      </w:r>
+    </w:p>
+    <w:p/>
+    <w:p>
+      <w:r>
+        <w:t>You check your schedule for the day. A dinner party tonight that you’re hosting, but that’s it.</w:t>
+      </w:r>
+    </w:p>
+    <w:p/>
+    <w:p>
+      <w:r>
+        <w:tab/>
+        <w:t>Call the plumber</w:t>
+      </w:r>
+    </w:p>
+    <w:p>
+      <w:pPr>
+        <w:ind w:left="1440"/>
+      </w:pPr>
+      <w:r>
+        <w:t>The bathtub you tried to destroy the body in is getting seriously disgusting. It’s almost as bad as that time the shower drain was clogged and no one bothered to get it fixed for at least a month. You shudder at the memory. You can’t let that happen again.</w:t>
+      </w:r>
+    </w:p>
+    <w:p>
+      <w:pPr>
+        <w:ind w:left="1440"/>
+      </w:pPr>
+    </w:p>
+    <w:p>
+      <w:pPr>
+        <w:ind w:left="1440"/>
+      </w:pPr>
+      <w:r>
+        <w:t>You do a quick Internet search for cheap plumbers and make a couple calls. You let them know you want to pay in cash. They probably assume it’s for tax evasion purposes, and you don’t bother correcting them that it’s because you don’t want a paper trail linking them to you. Finally, one plumber tells you he can make it in later that day. You tell him that would be great.</w:t>
+      </w:r>
+    </w:p>
+    <w:p>
+      <w:pPr>
+        <w:ind w:left="1440"/>
+      </w:pPr>
+    </w:p>
+    <w:p>
+      <w:pPr>
+        <w:ind w:left="1440"/>
+      </w:pPr>
+      <w:r>
+        <w:t>He gets there a couple hours later</w:t>
+      </w:r>
+      <w:r>
+        <w:t xml:space="preserve">, looks at the bathtub, and then looks at you. “It’s, uh, that time of the month?” you hazard, trying to explain away the blood. </w:t>
+      </w:r>
+    </w:p>
+    <w:p>
+      <w:pPr>
+        <w:ind w:left="1440"/>
+      </w:pPr>
+    </w:p>
+    <w:p>
+      <w:pPr>
+        <w:ind w:left="1440"/>
+      </w:pPr>
+      <w:r>
+        <w:t>He seems unconvinced.</w:t>
+      </w:r>
+    </w:p>
+    <w:p>
+      <w:pPr>
+        <w:ind w:left="1440"/>
+      </w:pPr>
+    </w:p>
+    <w:p>
+      <w:pPr>
+        <w:ind w:left="1440"/>
+      </w:pPr>
+      <w:r>
+        <w:t>You promise him twice the pay you told him over the phone, and his eyes light up with greed, no more questions asked. Of course, by the time he’s done fixing your problem, he already knows too much. And anyway, what’s one plumber among friends?</w:t>
+      </w:r>
+    </w:p>
+    <w:p>
+      <w:pPr>
+        <w:ind w:left="1440"/>
+      </w:pPr>
+    </w:p>
+    <w:p>
+      <w:pPr>
+        <w:ind w:left="1440"/>
+      </w:pPr>
+      <w:r>
+        <w:t xml:space="preserve">Once he’s been… dealt with, you get to work right away preparing the food for your guests. You’ve always been a stellar host, and you’re not about to stop now. </w:t>
+      </w:r>
+    </w:p>
+    <w:p>
+      <w:pPr>
+        <w:ind w:left="1440"/>
+      </w:pPr>
+    </w:p>
+    <w:p>
+      <w:pPr>
+        <w:ind w:left="1440"/>
+      </w:pPr>
+      <w:r>
+        <w:t xml:space="preserve">By the time they arrive, everything is ready. </w:t>
+      </w:r>
+    </w:p>
+    <w:p>
+      <w:pPr>
+        <w:ind w:left="1440"/>
+      </w:pPr>
+    </w:p>
+    <w:p>
+      <w:pPr>
+        <w:ind w:left="1440"/>
+      </w:pPr>
       <w:r>
         <w:lastRenderedPageBreak/>
-        <w:t>of your life after what you did. You’re going away for a long, long time.” He storms out of the room.</w:t>
-      </w:r>
-    </w:p>
-    <w:p>
-      <w:pPr>
-        <w:ind w:left="720"/>
-      </w:pPr>
-    </w:p>
-    <w:p>
-      <w:pPr>
-        <w:ind w:left="3600"/>
-      </w:pPr>
-      <w:r>
-        <w:t>Weeks pass before your trial, but you discover that you dumped the body at the most inconvenient time possible; the lake was dredged for dam renovations the very next day, and the body was found. Without the time to decompose properly, the police were able to identify the body. Dumping it with your spouse’s wallet probably wasn’t the wisest idea, either, but it’s not like you’ve done this before, so you cut yourself some slack. The jury, however, not so much, and you’ll spend the rest of your foreseeable life in prison. (</w:t>
-      </w:r>
-      <w:proofErr w:type="gramStart"/>
-      <w:r>
-        <w:t>ending</w:t>
-      </w:r>
-      <w:proofErr w:type="gramEnd"/>
-      <w:r>
-        <w:t>)</w:t>
-      </w:r>
-    </w:p>
-    <w:p>
-      <w:pPr>
-        <w:ind w:left="3600"/>
-      </w:pPr>
-    </w:p>
-    <w:p>
-      <w:pPr>
-        <w:ind w:left="2880" w:firstLine="720"/>
-      </w:pPr>
-      <w:r>
-        <w:t>TL</w:t>
-      </w:r>
-      <w:proofErr w:type="gramStart"/>
-      <w:r>
-        <w:t>;DR</w:t>
-      </w:r>
-      <w:proofErr w:type="gramEnd"/>
-      <w:r>
-        <w:t>:</w:t>
-      </w:r>
-    </w:p>
-    <w:p>
-      <w:pPr>
-        <w:ind w:left="3600"/>
-      </w:pPr>
-      <w:r>
-        <w:t xml:space="preserve">All things considered, you made it out better than expected. You were originally charged with second degree murder and </w:t>
-      </w:r>
-      <w:r>
-        <w:t>obstruction of justice,</w:t>
-      </w:r>
-      <w:r>
-        <w:t xml:space="preserve"> but your cooperation with the investigation was taken into account, and you managed to get away with voluntary manslaughter charges, instead. </w:t>
-      </w:r>
-    </w:p>
-    <w:p>
-      <w:pPr>
-        <w:ind w:left="2880"/>
-      </w:pPr>
-    </w:p>
-    <w:p>
-      <w:pPr>
-        <w:ind w:left="3600"/>
-      </w:pPr>
-      <w:r>
-        <w:t>You spent ten years of a 15 year sentence in prison, but your good behavior got you out early. Today is the day of your release, and you can’t help but speculate on different ways that your story could have gone all those years ago….</w:t>
-      </w:r>
-    </w:p>
-    <w:p>
-      <w:pPr>
-        <w:ind w:left="3600"/>
-      </w:pPr>
-    </w:p>
-    <w:p>
-      <w:r>
-        <w:tab/>
-        <w:t>No:</w:t>
-      </w:r>
-    </w:p>
-    <w:p>
-      <w:pPr>
-        <w:ind w:left="1440"/>
-      </w:pPr>
-      <w:r>
-        <w:t>The officer growls at you. He leans across the table towards you and lowers his voice. “Don’t play stupid with me. You know exactly why you’re here, and you’ve just made the second biggest mistake of your life after what you did. You’re going away for a long, long time.” He storms out of the room.</w:t>
-      </w:r>
-    </w:p>
-    <w:p>
-      <w:pPr>
-        <w:ind w:left="1440"/>
-      </w:pPr>
-    </w:p>
-    <w:p>
-      <w:pPr>
-        <w:ind w:left="1440"/>
-      </w:pPr>
-      <w:r>
-        <w:t>Weeks pass before your trial, but you discover that you dumped the body at the most inconvenient time possible; the lake was dredged for dam renovations the very next day, and the body was found. Without the time to decompose properly, the police were able to identify the body. Dumping it with your spouse’s wallet probably wasn’t the wisest idea, either, but it’s not like you’ve done this before, so you cut yourself some slack. The jury, however, not so much, and you’ll spend the rest of your foreseeable life in prison. (</w:t>
-      </w:r>
-      <w:proofErr w:type="gramStart"/>
-      <w:r>
-        <w:t>ending</w:t>
-      </w:r>
-      <w:proofErr w:type="gramEnd"/>
-      <w:r>
-        <w:t>)</w:t>
-      </w:r>
-    </w:p>
-    <w:p>
-      <w:pPr>
-        <w:ind w:left="1440"/>
-      </w:pPr>
-    </w:p>
-    <w:p>
-      <w:pPr>
-        <w:ind w:left="720" w:firstLine="720"/>
-      </w:pPr>
-      <w:r>
-        <w:t>TL</w:t>
-      </w:r>
-      <w:proofErr w:type="gramStart"/>
-      <w:r>
-        <w:t>;DR</w:t>
-      </w:r>
-      <w:proofErr w:type="gramEnd"/>
-      <w:r>
-        <w:t>:</w:t>
-      </w:r>
-    </w:p>
-    <w:p>
-      <w:pPr>
-        <w:ind w:left="1440"/>
-      </w:pPr>
-      <w:r>
-        <w:lastRenderedPageBreak/>
-        <w:t>All things considered, you made it out better than expected. You were origin</w:t>
-      </w:r>
-      <w:r>
-        <w:t xml:space="preserve">ally charged with second degree </w:t>
-      </w:r>
-      <w:r>
-        <w:t xml:space="preserve">murder and obstruction of justice, but your cooperation with the investigation was taken into account, and you managed to get away with voluntary manslaughter charges, instead. </w:t>
-      </w:r>
-    </w:p>
-    <w:p>
-      <w:pPr>
-        <w:ind w:left="2880"/>
-      </w:pPr>
-    </w:p>
-    <w:p>
-      <w:pPr>
-        <w:ind w:left="1440"/>
-      </w:pPr>
-      <w:r>
-        <w:t>You spent ten years of a 15 year sentence in prison, but your good behavior got you out early. Today is the day of your release, and you can’t help but speculate on different ways that your story could have gone all those years ago….</w:t>
-      </w:r>
-    </w:p>
-    <w:p>
-      <w:pPr>
-        <w:ind w:left="1440"/>
-      </w:pPr>
-    </w:p>
-    <w:p/>
-    <w:p>
-      <w:r>
-        <w:t xml:space="preserve">Day </w:t>
-      </w:r>
-      <w:r>
-        <w:t>2</w:t>
-      </w:r>
-      <w:r>
-        <w:t xml:space="preserve"> Choices if they chose feed it to guests:</w:t>
-      </w:r>
-    </w:p>
-    <w:p/>
-    <w:p>
-      <w:r>
-        <w:t>You check your schedule for the day. The dinner party tonight that you’re hosting, but that’s it.</w:t>
-      </w:r>
-    </w:p>
-    <w:p>
-      <w:pPr>
-        <w:ind w:firstLine="720"/>
-      </w:pPr>
-      <w:r>
-        <w:t xml:space="preserve">You decide to relax for a couple hours. </w:t>
-      </w:r>
-    </w:p>
-    <w:p>
-      <w:pPr>
-        <w:ind w:left="720" w:firstLine="720"/>
-      </w:pPr>
-      <w:r>
-        <w:t xml:space="preserve">It’s been a stressful weekend for you. </w:t>
-      </w:r>
-    </w:p>
-    <w:p/>
-    <w:p>
-      <w:pPr>
-        <w:ind w:left="1440"/>
-      </w:pPr>
-      <w:r>
-        <w:t>You spend a few hours lounging around the house, soaking in the bath, working on those things you always wanted to do but never seemed to find the time for before today. You know how to treat yourself right.</w:t>
-      </w:r>
-    </w:p>
-    <w:p>
-      <w:pPr>
-        <w:ind w:left="1440"/>
-      </w:pPr>
-    </w:p>
-    <w:p>
-      <w:pPr>
-        <w:ind w:left="1440"/>
-      </w:pPr>
-      <w:r>
-        <w:t xml:space="preserve">After that, you get to work right away preparing the food for your guests. You’ve always been a stellar host, and you’re not about to stop now. </w:t>
-      </w:r>
-    </w:p>
-    <w:p>
-      <w:pPr>
-        <w:ind w:left="1440"/>
-      </w:pPr>
-    </w:p>
-    <w:p>
-      <w:pPr>
-        <w:ind w:left="1440"/>
-      </w:pPr>
-      <w:r>
-        <w:t xml:space="preserve">The meat is different than you’re used to, tough and difficult to prepare properly. But if there’s one thing you’re good at, it’s cooking, and by the time your guests arrive, everything is ready. The dinner goes as it usually does. Your friends tell you it’s the most delicious meal they’ve ever had, and you’re inclined to agree. </w:t>
-      </w:r>
-    </w:p>
-    <w:p>
-      <w:pPr>
-        <w:ind w:left="1440"/>
-      </w:pPr>
-    </w:p>
-    <w:p>
-      <w:pPr>
-        <w:ind w:left="1440"/>
-      </w:pPr>
-      <w:r>
-        <w:t>You go on to enter the dish in countless competitions, winning prizes left and right. But soon, you run out of usable meat, and demand has not slowed down. It looks like you’ll just have to do what it takes to meet the requests…. (</w:t>
-      </w:r>
-      <w:proofErr w:type="gramStart"/>
-      <w:r>
-        <w:t>ending</w:t>
-      </w:r>
-      <w:proofErr w:type="gramEnd"/>
-      <w:r>
-        <w:t>)</w:t>
-      </w:r>
-    </w:p>
-    <w:p>
-      <w:pPr>
-        <w:ind w:left="1440"/>
-      </w:pPr>
-    </w:p>
-    <w:p>
-      <w:pPr>
-        <w:ind w:left="720" w:firstLine="720"/>
-      </w:pPr>
-      <w:r>
-        <w:t>TL</w:t>
-      </w:r>
-      <w:proofErr w:type="gramStart"/>
-      <w:r>
-        <w:t>;DR</w:t>
-      </w:r>
-      <w:proofErr w:type="gramEnd"/>
-      <w:r>
-        <w:t>:</w:t>
-      </w:r>
-    </w:p>
-    <w:p>
-      <w:pPr>
-        <w:ind w:left="1440"/>
-      </w:pPr>
-      <w:r>
-        <w:t xml:space="preserve">Ten years down the road, you’re a celebrated chef, and your secret recipe is the speculation of the masses. For years, you’ve declined to reveal your secret ingredient, which only fuels the hype surrounding your dishes. </w:t>
-      </w:r>
-    </w:p>
-    <w:p>
-      <w:pPr>
-        <w:ind w:left="1440"/>
-      </w:pPr>
-    </w:p>
-    <w:p>
-      <w:pPr>
-        <w:ind w:left="1440"/>
-      </w:pPr>
-      <w:r>
-        <w:t>As your fame as a chef grows, so does the fame of the Cannibal Killer, as they’ve come to be called, a result of the time one of your half eaten bodies was accidentally found. Fortunately, no one has linked the two yet.</w:t>
-      </w:r>
-    </w:p>
-    <w:p>
-      <w:pPr>
-        <w:ind w:left="2880"/>
-      </w:pPr>
-    </w:p>
-    <w:p>
-      <w:pPr>
-        <w:ind w:left="1440"/>
-      </w:pPr>
-      <w:r>
-        <w:t>As you sit behind the set of your cooking show, waiting to go out to film the latest episode,</w:t>
-      </w:r>
-      <w:r>
-        <w:t xml:space="preserve"> you can’t help but speculate on different ways that your story could have gone all those years ago….</w:t>
-      </w:r>
-    </w:p>
-    <w:p>
-      <w:pPr>
-        <w:ind w:left="1440"/>
-      </w:pPr>
-    </w:p>
-    <w:p>
-      <w:pPr>
-        <w:ind w:left="1440"/>
-      </w:pPr>
-    </w:p>
-    <w:p>
-      <w:pPr>
-        <w:ind w:left="1440"/>
-      </w:pPr>
-    </w:p>
-    <w:p/>
-    <w:p>
-      <w:pPr>
-        <w:ind w:firstLine="720"/>
-      </w:pPr>
-      <w:r>
-        <w:t>Prepare for the dinner party</w:t>
-      </w:r>
-    </w:p>
-    <w:p>
-      <w:pPr>
-        <w:ind w:left="1440"/>
-      </w:pPr>
-      <w:r>
-        <w:t xml:space="preserve">You get to work right away preparing the food for your guests. You’ve always been a stellar host, and you’re not about to stop now. </w:t>
-      </w:r>
-    </w:p>
-    <w:p>
-      <w:pPr>
-        <w:ind w:left="1440"/>
-      </w:pPr>
-    </w:p>
-    <w:p>
-      <w:pPr>
-        <w:ind w:left="1440"/>
-      </w:pPr>
-      <w:r>
-        <w:t xml:space="preserve">The meat is different than you’re used to, tough and difficult to prepare properly. But if there’s one thing you’re good at, it’s cooking, </w:t>
-      </w:r>
-      <w:r>
-        <w:t>and b</w:t>
-      </w:r>
-      <w:r>
-        <w:t xml:space="preserve">y the time </w:t>
-      </w:r>
-      <w:r>
-        <w:t>your guests</w:t>
-      </w:r>
-      <w:r>
-        <w:t xml:space="preserve"> arrive, everything is rea</w:t>
-      </w:r>
-      <w:r>
-        <w:t>dy. The dinner goes as it usually does</w:t>
-      </w:r>
-      <w:r>
-        <w:t xml:space="preserve">. </w:t>
-      </w:r>
-      <w:r>
-        <w:t xml:space="preserve">Your friends </w:t>
-      </w:r>
-      <w:r>
-        <w:t>tell you it’s the most delicious meal they’ve ever had</w:t>
-      </w:r>
-      <w:r>
-        <w:t>, and you’re inclined to agree</w:t>
-      </w:r>
-      <w:r>
-        <w:t xml:space="preserve">. </w:t>
-      </w:r>
-    </w:p>
-    <w:p>
-      <w:pPr>
-        <w:ind w:left="1440"/>
-      </w:pPr>
-    </w:p>
-    <w:p>
-      <w:pPr>
-        <w:ind w:left="1440"/>
-      </w:pPr>
-      <w:r>
-        <w:t>You go on to enter the dish in countless competitions, winning prizes left and right. But soon, you run out of usable meat, and demand has not slowed down. It looks like you’ll just have to do what it takes to meet the requests</w:t>
-      </w:r>
-      <w:r>
-        <w:t>…. (</w:t>
-      </w:r>
-      <w:proofErr w:type="gramStart"/>
-      <w:r>
-        <w:t>ending</w:t>
-      </w:r>
-      <w:proofErr w:type="gramEnd"/>
-      <w:r>
-        <w:t>)</w:t>
-      </w:r>
-    </w:p>
-    <w:p>
-      <w:pPr>
-        <w:ind w:left="1440"/>
-      </w:pPr>
-    </w:p>
-    <w:p>
-      <w:pPr>
-        <w:ind w:left="720" w:firstLine="720"/>
-      </w:pPr>
-      <w:r>
-        <w:t>TL</w:t>
-      </w:r>
-      <w:proofErr w:type="gramStart"/>
-      <w:r>
-        <w:t>;DR</w:t>
-      </w:r>
-      <w:proofErr w:type="gramEnd"/>
-      <w:r>
-        <w:t>:</w:t>
-      </w:r>
-    </w:p>
-    <w:p>
-      <w:pPr>
-        <w:ind w:left="1440"/>
-      </w:pPr>
-      <w:r>
-        <w:t xml:space="preserve">Ten years down the road, you’re a celebrated chef, and your secret recipe is the speculation of the masses. For years, you’ve declined to reveal your secret ingredient, which only fuels the hype surrounding your dishes. </w:t>
-      </w:r>
-    </w:p>
-    <w:p>
-      <w:pPr>
-        <w:ind w:left="1440"/>
-      </w:pPr>
-    </w:p>
-    <w:p>
-      <w:pPr>
-        <w:ind w:left="1440"/>
-      </w:pPr>
-      <w:r>
-        <w:t>As your fame as a chef grows, so does the fame of the Cannibal Killer, as they’ve come to be called, a result of the time one of your half eaten bodies was accidentally found. Fortunately, no one has linked the two yet.</w:t>
-      </w:r>
-    </w:p>
-    <w:p>
-      <w:pPr>
-        <w:ind w:left="2880"/>
-      </w:pPr>
-    </w:p>
-    <w:p>
-      <w:pPr>
-        <w:ind w:left="1440"/>
-      </w:pPr>
-      <w:r>
-        <w:t>As you sit behind the set of your cooking show, waiting to go out to film the latest episode, you can’t help but speculate on different ways that your story could have gone all those years ago….</w:t>
-      </w:r>
-    </w:p>
-    <w:p>
-      <w:pPr>
-        <w:ind w:left="1440"/>
-      </w:pPr>
-    </w:p>
-    <w:p/>
-    <w:p>
-      <w:r>
-        <w:t xml:space="preserve">Day </w:t>
-      </w:r>
-      <w:r>
-        <w:t>2</w:t>
-      </w:r>
-      <w:r>
-        <w:t xml:space="preserve"> choices if they chose to liquefy it in the bathtub:</w:t>
-      </w:r>
-    </w:p>
-    <w:p/>
-    <w:p>
-      <w:r>
-        <w:t>You check your schedule for the day. A dinner party tonight that you’re hosting, but that’s it.</w:t>
-      </w:r>
-    </w:p>
-    <w:p/>
-    <w:p>
-      <w:r>
-        <w:tab/>
-        <w:t>Call the plumber</w:t>
-      </w:r>
-    </w:p>
-    <w:p>
-      <w:pPr>
-        <w:ind w:left="1440"/>
-      </w:pPr>
-      <w:r>
-        <w:t>The bathtub you tried to destroy the body in is getting seriously disgusting. It’s almost as bad as that time the shower drain was clogged and no one bothered to get it fixed for at least a month. You shudder at the memory. You can’t let that happen again.</w:t>
-      </w:r>
-    </w:p>
-    <w:p>
-      <w:pPr>
-        <w:ind w:left="1440"/>
-      </w:pPr>
-    </w:p>
-    <w:p>
-      <w:pPr>
-        <w:ind w:left="1440"/>
-      </w:pPr>
-      <w:r>
-        <w:t xml:space="preserve">You do a quick Internet search for cheap plumbers and make a couple calls. You let them know you want to pay in cash. They probably assume it’s for tax evasion purposes, and you don’t bother correcting them that it’s because you don’t want </w:t>
-      </w:r>
-      <w:r>
-        <w:lastRenderedPageBreak/>
-        <w:t>a paper trail linking them to you. Finally, one plumber tells you he can make it in later that day. You tell him that would be great.</w:t>
-      </w:r>
-    </w:p>
-    <w:p>
-      <w:pPr>
-        <w:ind w:left="1440"/>
-      </w:pPr>
-    </w:p>
-    <w:p>
-      <w:pPr>
-        <w:ind w:left="1440"/>
-      </w:pPr>
-      <w:r>
-        <w:t>He gets there a couple hours later</w:t>
-      </w:r>
-      <w:r>
-        <w:t xml:space="preserve">, looks at the bathtub, and then looks at you. “It’s, uh, that time of the month?” you hazard, trying to explain away the blood. </w:t>
-      </w:r>
-    </w:p>
-    <w:p>
-      <w:pPr>
-        <w:ind w:left="1440"/>
-      </w:pPr>
-    </w:p>
-    <w:p>
-      <w:pPr>
-        <w:ind w:left="1440"/>
-      </w:pPr>
-      <w:r>
-        <w:t>He seems unconvinced.</w:t>
-      </w:r>
-    </w:p>
-    <w:p>
-      <w:pPr>
-        <w:ind w:left="1440"/>
-      </w:pPr>
-    </w:p>
-    <w:p>
-      <w:pPr>
-        <w:ind w:left="1440"/>
-      </w:pPr>
-      <w:r>
-        <w:t>You promise him twice the pay you told him over the phone, and his eyes light up with greed, no more questions asked. Of course, by the time he’s done fixing your problem, he already knows too much. And anyway, what’s one plumber among friends?</w:t>
-      </w:r>
-    </w:p>
-    <w:p>
-      <w:pPr>
-        <w:ind w:left="1440"/>
-      </w:pPr>
-    </w:p>
-    <w:p>
-      <w:pPr>
-        <w:ind w:left="1440"/>
-      </w:pPr>
-      <w:r>
-        <w:t xml:space="preserve">Once he’s been… dealt with, you get to work right away preparing the food for your guests. You’ve always been a stellar host, and you’re not about to stop now. </w:t>
-      </w:r>
-    </w:p>
-    <w:p>
-      <w:pPr>
-        <w:ind w:left="1440"/>
-      </w:pPr>
-    </w:p>
-    <w:p>
-      <w:pPr>
-        <w:ind w:left="1440"/>
-      </w:pPr>
-      <w:r>
-        <w:t xml:space="preserve">By the time they arrive, everything is ready. The dinner goes uneventfully. It was good to be able to catch up with friends. </w:t>
+        <w:t>Grayson: Hey, ____! Long time, no see! How are you?</w:t>
+      </w:r>
+    </w:p>
+    <w:p>
+      <w:pPr>
+        <w:ind w:left="1440"/>
+      </w:pPr>
+    </w:p>
+    <w:p>
+      <w:pPr>
+        <w:ind w:left="1440"/>
+      </w:pPr>
+      <w:r>
+        <w:t xml:space="preserve">Leila: </w:t>
+      </w:r>
+      <w:proofErr w:type="spellStart"/>
+      <w:r>
+        <w:t>Mmm</w:t>
+      </w:r>
+      <w:proofErr w:type="spellEnd"/>
+      <w:r>
+        <w:t>, this dish is exquisite!</w:t>
+      </w:r>
+    </w:p>
+    <w:p>
+      <w:pPr>
+        <w:ind w:left="1440"/>
+      </w:pPr>
+    </w:p>
+    <w:p>
+      <w:pPr>
+        <w:ind w:left="1440"/>
+      </w:pPr>
+      <w:r>
+        <w:t>Grayson: Ye</w:t>
+      </w:r>
+      <w:r>
+        <w:t>ah</w:t>
+      </w:r>
+      <w:r>
+        <w:t xml:space="preserve">, the food is delicious, as always. </w:t>
+      </w:r>
+    </w:p>
+    <w:p>
+      <w:pPr>
+        <w:ind w:left="1440"/>
+      </w:pPr>
+    </w:p>
+    <w:p>
+      <w:pPr>
+        <w:ind w:left="1440"/>
+      </w:pPr>
+      <w:r>
+        <w:t>The dinner goes uneventfully</w:t>
+      </w:r>
+      <w:r>
+        <w:t>, filled with idle chatter</w:t>
+      </w:r>
+      <w:r>
+        <w:t xml:space="preserve">. It was good to be able to catch up with friends. </w:t>
       </w:r>
     </w:p>
     <w:p>
@@ -2466,19 +2711,7 @@
         <w:ind w:left="1440"/>
       </w:pPr>
       <w:r>
-        <w:t xml:space="preserve">Five </w:t>
-      </w:r>
-      <w:r>
-        <w:t>years down the road, you’</w:t>
-      </w:r>
-      <w:r>
-        <w:t>v</w:t>
-      </w:r>
-      <w:r>
-        <w:t xml:space="preserve">e </w:t>
-      </w:r>
-      <w:r>
-        <w:t xml:space="preserve">just finished your </w:t>
+        <w:t xml:space="preserve">Five years down the road, you’ve just finished your </w:t>
       </w:r>
       <w:r>
         <w:t>Master’s</w:t>
@@ -2564,39 +2797,39 @@
         <w:ind w:left="1440"/>
       </w:pPr>
       <w:r>
+        <w:t>You spend all day lounging around the house, working on those things you always wanted to do but never seemed to find the time for before today. You k</w:t>
+      </w:r>
+      <w:r>
+        <w:t>now how to treat yourself right.</w:t>
+      </w:r>
+      <w:r>
+        <w:t xml:space="preserve"> But it gets to the point where you realize you’d like to be able to soak in the bath, and right now, that’s not really an option.</w:t>
+      </w:r>
+    </w:p>
+    <w:p>
+      <w:pPr>
+        <w:ind w:left="1440"/>
+      </w:pPr>
+    </w:p>
+    <w:p>
+      <w:pPr>
+        <w:ind w:left="1440"/>
+      </w:pPr>
+      <w:r>
+        <w:t>The bathtub you tried to destroy the body in is getting seriously disgusting. It’s almost as bad as that time the shower drain was clogged and no one bothered to get it fixed for at least a month. You shudder at the memory. You can’t let that happen again.</w:t>
+      </w:r>
+    </w:p>
+    <w:p>
+      <w:pPr>
+        <w:ind w:left="1440"/>
+      </w:pPr>
+    </w:p>
+    <w:p>
+      <w:pPr>
+        <w:ind w:left="1440"/>
+      </w:pPr>
+      <w:r>
         <w:lastRenderedPageBreak/>
-        <w:t>You spend all day lounging around the house, working on those things you always wanted to do but never seemed to find the time for before today. You k</w:t>
-      </w:r>
-      <w:r>
-        <w:t>now how to treat yourself right.</w:t>
-      </w:r>
-      <w:r>
-        <w:t xml:space="preserve"> But it gets to the point where you realize you’d like to be able to soak in the bath, and right now, that’s not really an option.</w:t>
-      </w:r>
-    </w:p>
-    <w:p>
-      <w:pPr>
-        <w:ind w:left="1440"/>
-      </w:pPr>
-    </w:p>
-    <w:p>
-      <w:pPr>
-        <w:ind w:left="1440"/>
-      </w:pPr>
-      <w:r>
-        <w:t>The bathtub you tried to destroy the body in is getting seriously disgusting. It’s almost as bad as that time the shower drain was clogged and no one bothered to get it fixed for at least a month. You shudder at the memory. You can’t let that happen again.</w:t>
-      </w:r>
-    </w:p>
-    <w:p>
-      <w:pPr>
-        <w:ind w:left="1440"/>
-      </w:pPr>
-    </w:p>
-    <w:p>
-      <w:pPr>
-        <w:ind w:left="1440"/>
-      </w:pPr>
-      <w:r>
         <w:t>You do a quick Internet search for cheap plumbers and make a couple calls. You let them know you want to pay in cash. They probably assume it’s for tax evasion purposes, and you don’t bother correcting them that it’s because you don’t want a paper trail linking them to you. Finally, one plumber tells you he can make it in later that day. You tell him that would be great.</w:t>
       </w:r>
     </w:p>
@@ -2691,57 +2924,62 @@
       </w:pPr>
       <w:r>
         <w:t>As you sit on stage, waiting to go out and receive your diploma, you can’t help but speculate on different ways that your story could have gone all those years ago….</w:t>
+      </w:r>
+    </w:p>
+    <w:p/>
+    <w:p>
+      <w:r>
+        <w:t>Changes:</w:t>
+      </w:r>
+    </w:p>
+    <w:p>
+      <w:r>
+        <w:t xml:space="preserve">Took </w:t>
+      </w:r>
+      <w:r>
+        <w:t>out P</w:t>
+      </w:r>
+      <w:r>
+        <w:t>eggy’s line about the kid</w:t>
+      </w:r>
+    </w:p>
+    <w:p>
+      <w:r>
+        <w:t>Made the let them go ending result in spouse’s death</w:t>
+      </w:r>
+    </w:p>
+    <w:p>
+      <w:r>
+        <w:t>Got rid of the happily ever after ending</w:t>
+      </w:r>
+      <w:r>
+        <w:t>/combined it with the divorce ending</w:t>
+      </w:r>
+    </w:p>
+    <w:p>
+      <w:r>
+        <w:t>Changed Patricia’s line about a stay at home spouse.</w:t>
+      </w:r>
+    </w:p>
+    <w:p>
+      <w:r>
+        <w:t>Added ending TL</w:t>
+      </w:r>
+      <w:proofErr w:type="gramStart"/>
+      <w:r>
+        <w:t>;DRs</w:t>
+      </w:r>
+      <w:proofErr w:type="gramEnd"/>
+      <w:r>
+        <w:t xml:space="preserve"> for each ending</w:t>
+      </w:r>
+    </w:p>
+    <w:p>
+      <w:r>
+        <w:t>Added a bit of conversation for the dinner party so that the characters don’t just show up and then leave.</w:t>
       </w:r>
       <w:bookmarkStart w:id="0" w:name="_GoBack"/>
       <w:bookmarkEnd w:id="0"/>
-    </w:p>
-    <w:p/>
-    <w:p>
-      <w:r>
-        <w:t>Changes:</w:t>
-      </w:r>
-    </w:p>
-    <w:p>
-      <w:r>
-        <w:t xml:space="preserve">Took </w:t>
-      </w:r>
-      <w:r>
-        <w:t>out P</w:t>
-      </w:r>
-      <w:r>
-        <w:t>eggy’s line about the kid</w:t>
-      </w:r>
-    </w:p>
-    <w:p>
-      <w:r>
-        <w:t>Made the let them go ending result in spouse’s death</w:t>
-      </w:r>
-    </w:p>
-    <w:p>
-      <w:r>
-        <w:t>Got rid of the happily ever after ending</w:t>
-      </w:r>
-      <w:r>
-        <w:t>/combined it with the divorce ending</w:t>
-      </w:r>
-    </w:p>
-    <w:p>
-      <w:r>
-        <w:t>Changed Patricia’s line about a stay at home spouse.</w:t>
-      </w:r>
-    </w:p>
-    <w:p>
-      <w:r>
-        <w:t>Added ending TL</w:t>
-      </w:r>
-      <w:proofErr w:type="gramStart"/>
-      <w:r>
-        <w:t>;DRs</w:t>
-      </w:r>
-      <w:proofErr w:type="gramEnd"/>
-      <w:r>
-        <w:t xml:space="preserve"> for each ending</w:t>
-      </w:r>
     </w:p>
     <w:sectPr>
       <w:pgSz w:w="12240" w:h="15840"/>

</xml_diff>

<commit_message>
Revert "Added some dinner conversation"
This reverts commit 4d7231d0c278be698119dc9d33b3bcb615ec07df.
</commit_message>
<xml_diff>
--- a/_Important Documents/Generalscenescript.docx
+++ b/_Important Documents/Generalscenescript.docx
@@ -88,7 +88,16 @@
         <w:ind w:left="1440"/>
       </w:pPr>
       <w:r>
-        <w:t>You don’t even see the slap coming until it’s already happened. You stare at your spouse in disbelief. After that, everything happens in a blur. The butcher knife you were using to prepare tomorrow’s dinner slips and slices your spouse’s neck. Six or seven times. At least, that’s what you’ll tell people if anyone ever asks. The truth is that you don’t even remember doing it, just finding yourself standing over their body with the bloody knife in hand, wondering how you got there from only talking. But you always did have an angry streak.</w:t>
+        <w:t xml:space="preserve">You don’t even see the slap coming until it’s already happened. You stare at your spouse in disbelief. After that, everything happens in a blur. </w:t>
+      </w:r>
+      <w:r>
+        <w:t>The butcher knife you were using to prepare tomorrow’s dinner slips and slices your spouse’s neck. Six or seven times. At least, that’s what you’ll tell people if anyone ever asks.</w:t>
+      </w:r>
+      <w:r>
+        <w:t xml:space="preserve"> </w:t>
+      </w:r>
+      <w:r>
+        <w:t>The truth is that you don’t even remember doing it, just finding yourself standing over their body with the bloody knife in hand, wondering how you got there from only talking. But you always did have an angry streak.</w:t>
       </w:r>
     </w:p>
     <w:p/>
@@ -1430,95 +1439,29 @@
         <w:t>By the time the</w:t>
       </w:r>
       <w:r>
-        <w:t xml:space="preserve">y arrive, everything is ready. </w:t>
-      </w:r>
-    </w:p>
-    <w:p>
-      <w:pPr>
-        <w:ind w:left="1440"/>
-      </w:pPr>
-    </w:p>
-    <w:p>
-      <w:pPr>
-        <w:ind w:left="1440"/>
-      </w:pPr>
-      <w:r>
-        <w:t>Grayson: Hey, ____! Long time, no see! How are you?</w:t>
-      </w:r>
-    </w:p>
-    <w:p>
-      <w:pPr>
-        <w:ind w:left="1440"/>
-      </w:pPr>
-    </w:p>
-    <w:p>
-      <w:pPr>
-        <w:ind w:left="1440"/>
-      </w:pPr>
-      <w:r>
-        <w:t xml:space="preserve">Leila: </w:t>
-      </w:r>
-      <w:proofErr w:type="spellStart"/>
-      <w:r>
-        <w:t>Mmm</w:t>
-      </w:r>
-      <w:proofErr w:type="spellEnd"/>
-      <w:r>
-        <w:t>, this dish is exquisite!</w:t>
-      </w:r>
-    </w:p>
-    <w:p>
-      <w:pPr>
-        <w:ind w:left="1440"/>
-      </w:pPr>
-    </w:p>
-    <w:p>
-      <w:pPr>
-        <w:ind w:left="1440"/>
-      </w:pPr>
-      <w:r>
-        <w:t xml:space="preserve">Grayson: Yeah, the food is delicious, as always. </w:t>
-      </w:r>
-    </w:p>
-    <w:p>
-      <w:pPr>
-        <w:ind w:left="1440"/>
-      </w:pPr>
-    </w:p>
+        <w:t xml:space="preserve">y arrive, everything is ready. The dinner goes uneventfully. It was good to be able to catch up with friends. </w:t>
+      </w:r>
+    </w:p>
+    <w:p>
+      <w:pPr>
+        <w:ind w:left="1440"/>
+      </w:pPr>
+    </w:p>
+    <w:p>
+      <w:pPr>
+        <w:ind w:left="1440"/>
+      </w:pPr>
+      <w:r>
+        <w:t xml:space="preserve">After the last guest leaves, as twilight falls, you look out over your garden appreciatively. It’s been a long weekend, but gardening always brought you a sense of peace. </w:t>
+      </w:r>
+    </w:p>
+    <w:p/>
     <w:p>
       <w:pPr>
         <w:ind w:left="1440"/>
       </w:pPr>
       <w:r>
         <w:lastRenderedPageBreak/>
-        <w:t>The dinner goes uneventfully</w:t>
-      </w:r>
-      <w:r>
-        <w:t>, filled with idle chatter</w:t>
-      </w:r>
-      <w:r>
-        <w:t xml:space="preserve">. It was good to be able to catch up with friends. </w:t>
-      </w:r>
-    </w:p>
-    <w:p>
-      <w:pPr>
-        <w:ind w:left="1440"/>
-      </w:pPr>
-    </w:p>
-    <w:p>
-      <w:pPr>
-        <w:ind w:left="1440"/>
-      </w:pPr>
-      <w:r>
-        <w:t xml:space="preserve">After the last guest leaves, as twilight falls, you look out over your garden appreciatively. It’s been a long weekend, but gardening always brought you a sense of peace. </w:t>
-      </w:r>
-    </w:p>
-    <w:p/>
-    <w:p>
-      <w:pPr>
-        <w:ind w:left="1440"/>
-      </w:pPr>
-      <w:r>
         <w:t>As you take a sip of your coffee, you let out a hum of contentment. Your tomatoes seem to have appreciated the extra nutrients, and they are growing stronger than ever. You think you will, too. (</w:t>
       </w:r>
       <w:proofErr w:type="gramStart"/>
@@ -1587,7 +1530,10 @@
         <w:ind w:left="1440"/>
       </w:pPr>
       <w:r>
-        <w:t xml:space="preserve">After they’ve left, you sit at your kitchen table and wonder about the different ways that your story could have gone all those years ago…. </w:t>
+        <w:t>After they’ve left, you sit at your kitchen table and wonder about the different ways that your story could have gone all those years ago….</w:t>
+      </w:r>
+      <w:r>
+        <w:t xml:space="preserve"> </w:t>
       </w:r>
     </w:p>
     <w:p/>
@@ -1659,8 +1605,112 @@
         <w:ind w:left="720"/>
       </w:pPr>
       <w:r>
+        <w:t>“Are you ready to confess, then?”</w:t>
+      </w:r>
+    </w:p>
+    <w:p>
+      <w:pPr>
+        <w:ind w:left="720"/>
+      </w:pPr>
+    </w:p>
+    <w:p>
+      <w:pPr>
+        <w:ind w:left="1440"/>
+      </w:pPr>
+      <w:r>
+        <w:t>Confess:</w:t>
+      </w:r>
+    </w:p>
+    <w:p>
+      <w:pPr>
+        <w:ind w:left="2160"/>
+      </w:pPr>
+      <w:r>
+        <w:t>It’s been a long couple days. You rub your eyes. You haven’t felt this tired since that time you had to program a game in seven weeks in college. With a sigh, you nod. “I’m ready to pay the price,” you say as you sign the confession. You only hope you get time off for good behavior. (</w:t>
+      </w:r>
+      <w:proofErr w:type="gramStart"/>
+      <w:r>
+        <w:t>ending</w:t>
+      </w:r>
+      <w:proofErr w:type="gramEnd"/>
+      <w:r>
+        <w:t>)</w:t>
+      </w:r>
+    </w:p>
+    <w:p>
+      <w:pPr>
+        <w:ind w:left="2880"/>
+      </w:pPr>
+      <w:r>
         <w:lastRenderedPageBreak/>
-        <w:t>“Are you ready to confess, then?”</w:t>
+        <w:t>TL</w:t>
+      </w:r>
+      <w:proofErr w:type="gramStart"/>
+      <w:r>
+        <w:t>;DR</w:t>
+      </w:r>
+      <w:proofErr w:type="gramEnd"/>
+      <w:r>
+        <w:t>:</w:t>
+      </w:r>
+    </w:p>
+    <w:p>
+      <w:pPr>
+        <w:ind w:left="2880"/>
+      </w:pPr>
+      <w:r>
+        <w:t>The judge went easy on you, all things considered. You were originally charged with second degree murder, but you</w:t>
+      </w:r>
+      <w:r>
+        <w:t>r cooperation with the investigation was taken into account,</w:t>
+      </w:r>
+      <w:r>
+        <w:t xml:space="preserve"> and you managed to get away with voluntary manslaughter charges, instead. </w:t>
+      </w:r>
+    </w:p>
+    <w:p>
+      <w:pPr>
+        <w:ind w:left="2880"/>
+      </w:pPr>
+    </w:p>
+    <w:p>
+      <w:pPr>
+        <w:ind w:left="2880"/>
+      </w:pPr>
+      <w:r>
+        <w:t xml:space="preserve">You spent ten years of a 15 year sentence in prison, but your </w:t>
+      </w:r>
+      <w:r>
+        <w:t>good behavior</w:t>
+      </w:r>
+      <w:r>
+        <w:t xml:space="preserve"> got you out early. Today is the day of your release, and you can’t help but speculate on different ways that your story could have gone all those years ago….</w:t>
+      </w:r>
+    </w:p>
+    <w:p>
+      <w:pPr>
+        <w:ind w:left="2160"/>
+      </w:pPr>
+    </w:p>
+    <w:p>
+      <w:pPr>
+        <w:ind w:left="1440"/>
+      </w:pPr>
+    </w:p>
+    <w:p>
+      <w:pPr>
+        <w:ind w:left="1440"/>
+      </w:pPr>
+      <w:r>
+        <w:t>Don’t confess:</w:t>
+      </w:r>
+    </w:p>
+    <w:p>
+      <w:pPr>
+        <w:ind w:left="2160"/>
+      </w:pPr>
+      <w:r>
+        <w:t>“You know why you’re here, but you won’t confess?” The officer looks at you skeptically before sighing in frustration. “Why can’t you make this easier on all of us and just sign the damn confession?”</w:t>
       </w:r>
     </w:p>
     <w:p>
@@ -1670,7 +1720,7 @@
     </w:p>
     <w:p>
       <w:pPr>
-        <w:ind w:left="1440"/>
+        <w:ind w:left="2880"/>
       </w:pPr>
       <w:r>
         <w:t>Confess:</w:t>
@@ -1678,7 +1728,7 @@
     </w:p>
     <w:p>
       <w:pPr>
-        <w:ind w:left="2160"/>
+        <w:ind w:left="3600"/>
       </w:pPr>
       <w:r>
         <w:t>It’s been a long couple days. You rub your eyes. You haven’t felt this tired since that time you had to program a game in seven weeks in college. With a sigh, you nod. “I’m ready to pay the price,” you say as you sign the confession. You only hope you get time off for good behavior. (</w:t>
@@ -1694,8 +1744,106 @@
     </w:p>
     <w:p>
       <w:pPr>
+        <w:ind w:left="3600"/>
+      </w:pPr>
+    </w:p>
+    <w:p>
+      <w:pPr>
+        <w:ind w:left="2880" w:firstLine="720"/>
+      </w:pPr>
+      <w:r>
+        <w:t>TL</w:t>
+      </w:r>
+      <w:proofErr w:type="gramStart"/>
+      <w:r>
+        <w:t>;DR</w:t>
+      </w:r>
+      <w:proofErr w:type="gramEnd"/>
+      <w:r>
+        <w:t>:</w:t>
+      </w:r>
+    </w:p>
+    <w:p>
+      <w:pPr>
+        <w:ind w:left="3600"/>
+      </w:pPr>
+      <w:r>
+        <w:t xml:space="preserve">The judge went easy on you, all things considered. You were originally charged with second degree murder, but your cooperation with the investigation was taken into account, and you managed to get away with voluntary manslaughter charges, instead. </w:t>
+      </w:r>
+    </w:p>
+    <w:p>
+      <w:pPr>
         <w:ind w:left="2880"/>
       </w:pPr>
+    </w:p>
+    <w:p>
+      <w:pPr>
+        <w:ind w:left="3600"/>
+      </w:pPr>
+      <w:r>
+        <w:t>You spent ten years of a 15 year sentence in prison, but your good behavior got you out early. Today is the day of your release, and you can’t help but speculate on different ways that your story could have gone all those years ago….</w:t>
+      </w:r>
+    </w:p>
+    <w:p>
+      <w:pPr>
+        <w:ind w:left="3600"/>
+      </w:pPr>
+    </w:p>
+    <w:p>
+      <w:pPr>
+        <w:ind w:left="2880"/>
+      </w:pPr>
+    </w:p>
+    <w:p>
+      <w:pPr>
+        <w:ind w:left="2880"/>
+      </w:pPr>
+      <w:r>
+        <w:t>Refuse to confess again:</w:t>
+      </w:r>
+    </w:p>
+    <w:p>
+      <w:pPr>
+        <w:ind w:left="3600"/>
+      </w:pPr>
+      <w:r>
+        <w:t xml:space="preserve">The officer growls at you. He leans across the table towards you and lowers his voice. “That was your last chance, and you’ve just made the second biggest mistake </w:t>
+      </w:r>
+      <w:r>
+        <w:lastRenderedPageBreak/>
+        <w:t>of your life after what you did. You’re going away for a long, long time.” He storms out of the room.</w:t>
+      </w:r>
+    </w:p>
+    <w:p>
+      <w:pPr>
+        <w:ind w:left="720"/>
+      </w:pPr>
+    </w:p>
+    <w:p>
+      <w:pPr>
+        <w:ind w:left="3600"/>
+      </w:pPr>
+      <w:r>
+        <w:t>Weeks pass before your trial, but you discover that you dumped the body at the most inconvenient time possible; the lake was dredged for dam renovations the very next day, and the body was found. Without the time to decompose properly, the police were able to identify the body. Dumping it with your spouse’s wallet probably wasn’t the wisest idea, either, but it’s not like you’ve done this before, so you cut yourself some slack. The jury, however, not so much, and you’ll spend the rest of your foreseeable life in prison. (</w:t>
+      </w:r>
+      <w:proofErr w:type="gramStart"/>
+      <w:r>
+        <w:t>ending</w:t>
+      </w:r>
+      <w:proofErr w:type="gramEnd"/>
+      <w:r>
+        <w:t>)</w:t>
+      </w:r>
+    </w:p>
+    <w:p>
+      <w:pPr>
+        <w:ind w:left="3600"/>
+      </w:pPr>
+    </w:p>
+    <w:p>
+      <w:pPr>
+        <w:ind w:left="2880" w:firstLine="720"/>
+      </w:pPr>
       <w:r>
         <w:t>TL</w:t>
       </w:r>
@@ -1710,10 +1858,105 @@
     </w:p>
     <w:p>
       <w:pPr>
+        <w:ind w:left="3600"/>
+      </w:pPr>
+      <w:r>
+        <w:t xml:space="preserve">All things considered, you made it out better than expected. You were originally charged with second degree murder and </w:t>
+      </w:r>
+      <w:r>
+        <w:t>obstruction of justice,</w:t>
+      </w:r>
+      <w:r>
+        <w:t xml:space="preserve"> but your cooperation with the investigation was taken into account, and you managed to get away with voluntary manslaughter charges, instead. </w:t>
+      </w:r>
+    </w:p>
+    <w:p>
+      <w:pPr>
         <w:ind w:left="2880"/>
       </w:pPr>
-      <w:r>
-        <w:t xml:space="preserve">The judge went easy on you, all things considered. You were originally charged with second degree murder, but your cooperation with the investigation was taken into account, and you managed to get away with voluntary manslaughter charges, instead. </w:t>
+    </w:p>
+    <w:p>
+      <w:pPr>
+        <w:ind w:left="3600"/>
+      </w:pPr>
+      <w:r>
+        <w:t>You spent ten years of a 15 year sentence in prison, but your good behavior got you out early. Today is the day of your release, and you can’t help but speculate on different ways that your story could have gone all those years ago….</w:t>
+      </w:r>
+    </w:p>
+    <w:p>
+      <w:pPr>
+        <w:ind w:left="3600"/>
+      </w:pPr>
+    </w:p>
+    <w:p>
+      <w:r>
+        <w:tab/>
+        <w:t>No:</w:t>
+      </w:r>
+    </w:p>
+    <w:p>
+      <w:pPr>
+        <w:ind w:left="1440"/>
+      </w:pPr>
+      <w:r>
+        <w:t>The officer growls at you. He leans across the table towards you and lowers his voice. “Don’t play stupid with me. You know exactly why you’re here, and you’ve just made the second biggest mistake of your life after what you did. You’re going away for a long, long time.” He storms out of the room.</w:t>
+      </w:r>
+    </w:p>
+    <w:p>
+      <w:pPr>
+        <w:ind w:left="1440"/>
+      </w:pPr>
+    </w:p>
+    <w:p>
+      <w:pPr>
+        <w:ind w:left="1440"/>
+      </w:pPr>
+      <w:r>
+        <w:t>Weeks pass before your trial, but you discover that you dumped the body at the most inconvenient time possible; the lake was dredged for dam renovations the very next day, and the body was found. Without the time to decompose properly, the police were able to identify the body. Dumping it with your spouse’s wallet probably wasn’t the wisest idea, either, but it’s not like you’ve done this before, so you cut yourself some slack. The jury, however, not so much, and you’ll spend the rest of your foreseeable life in prison. (</w:t>
+      </w:r>
+      <w:proofErr w:type="gramStart"/>
+      <w:r>
+        <w:t>ending</w:t>
+      </w:r>
+      <w:proofErr w:type="gramEnd"/>
+      <w:r>
+        <w:t>)</w:t>
+      </w:r>
+    </w:p>
+    <w:p>
+      <w:pPr>
+        <w:ind w:left="1440"/>
+      </w:pPr>
+    </w:p>
+    <w:p>
+      <w:pPr>
+        <w:ind w:left="720" w:firstLine="720"/>
+      </w:pPr>
+      <w:r>
+        <w:t>TL</w:t>
+      </w:r>
+      <w:proofErr w:type="gramStart"/>
+      <w:r>
+        <w:t>;DR</w:t>
+      </w:r>
+      <w:proofErr w:type="gramEnd"/>
+      <w:r>
+        <w:t>:</w:t>
+      </w:r>
+    </w:p>
+    <w:p>
+      <w:pPr>
+        <w:ind w:left="1440"/>
+      </w:pPr>
+      <w:r>
+        <w:lastRenderedPageBreak/>
+        <w:t>All things considered, you made it out better than expected. You were origin</w:t>
+      </w:r>
+      <w:r>
+        <w:t xml:space="preserve">ally charged with second degree </w:t>
+      </w:r>
+      <w:r>
+        <w:t xml:space="preserve">murder and obstruction of justice, but your cooperation with the investigation was taken into account, and you managed to get away with voluntary manslaughter charges, instead. </w:t>
       </w:r>
     </w:p>
     <w:p>
@@ -1723,787 +1966,372 @@
     </w:p>
     <w:p>
       <w:pPr>
+        <w:ind w:left="1440"/>
+      </w:pPr>
+      <w:r>
+        <w:t>You spent ten years of a 15 year sentence in prison, but your good behavior got you out early. Today is the day of your release, and you can’t help but speculate on different ways that your story could have gone all those years ago….</w:t>
+      </w:r>
+    </w:p>
+    <w:p>
+      <w:pPr>
+        <w:ind w:left="1440"/>
+      </w:pPr>
+    </w:p>
+    <w:p/>
+    <w:p>
+      <w:r>
+        <w:t xml:space="preserve">Day </w:t>
+      </w:r>
+      <w:r>
+        <w:t>2</w:t>
+      </w:r>
+      <w:r>
+        <w:t xml:space="preserve"> Choices if they chose feed it to guests:</w:t>
+      </w:r>
+    </w:p>
+    <w:p/>
+    <w:p>
+      <w:r>
+        <w:t>You check your schedule for the day. The dinner party tonight that you’re hosting, but that’s it.</w:t>
+      </w:r>
+    </w:p>
+    <w:p>
+      <w:pPr>
+        <w:ind w:firstLine="720"/>
+      </w:pPr>
+      <w:r>
+        <w:t xml:space="preserve">You decide to relax for a couple hours. </w:t>
+      </w:r>
+    </w:p>
+    <w:p>
+      <w:pPr>
+        <w:ind w:left="720" w:firstLine="720"/>
+      </w:pPr>
+      <w:r>
+        <w:t xml:space="preserve">It’s been a stressful weekend for you. </w:t>
+      </w:r>
+    </w:p>
+    <w:p/>
+    <w:p>
+      <w:pPr>
+        <w:ind w:left="1440"/>
+      </w:pPr>
+      <w:r>
+        <w:t>You spend a few hours lounging around the house, soaking in the bath, working on those things you always wanted to do but never seemed to find the time for before today. You know how to treat yourself right.</w:t>
+      </w:r>
+    </w:p>
+    <w:p>
+      <w:pPr>
+        <w:ind w:left="1440"/>
+      </w:pPr>
+    </w:p>
+    <w:p>
+      <w:pPr>
+        <w:ind w:left="1440"/>
+      </w:pPr>
+      <w:r>
+        <w:t xml:space="preserve">After that, you get to work right away preparing the food for your guests. You’ve always been a stellar host, and you’re not about to stop now. </w:t>
+      </w:r>
+    </w:p>
+    <w:p>
+      <w:pPr>
+        <w:ind w:left="1440"/>
+      </w:pPr>
+    </w:p>
+    <w:p>
+      <w:pPr>
+        <w:ind w:left="1440"/>
+      </w:pPr>
+      <w:r>
+        <w:t xml:space="preserve">The meat is different than you’re used to, tough and difficult to prepare properly. But if there’s one thing you’re good at, it’s cooking, and by the time your guests arrive, everything is ready. The dinner goes as it usually does. Your friends tell you it’s the most delicious meal they’ve ever had, and you’re inclined to agree. </w:t>
+      </w:r>
+    </w:p>
+    <w:p>
+      <w:pPr>
+        <w:ind w:left="1440"/>
+      </w:pPr>
+    </w:p>
+    <w:p>
+      <w:pPr>
+        <w:ind w:left="1440"/>
+      </w:pPr>
+      <w:r>
+        <w:t>You go on to enter the dish in countless competitions, winning prizes left and right. But soon, you run out of usable meat, and demand has not slowed down. It looks like you’ll just have to do what it takes to meet the requests…. (</w:t>
+      </w:r>
+      <w:proofErr w:type="gramStart"/>
+      <w:r>
+        <w:t>ending</w:t>
+      </w:r>
+      <w:proofErr w:type="gramEnd"/>
+      <w:r>
+        <w:t>)</w:t>
+      </w:r>
+    </w:p>
+    <w:p>
+      <w:pPr>
+        <w:ind w:left="1440"/>
+      </w:pPr>
+    </w:p>
+    <w:p>
+      <w:pPr>
+        <w:ind w:left="720" w:firstLine="720"/>
+      </w:pPr>
+      <w:r>
+        <w:t>TL</w:t>
+      </w:r>
+      <w:proofErr w:type="gramStart"/>
+      <w:r>
+        <w:t>;DR</w:t>
+      </w:r>
+      <w:proofErr w:type="gramEnd"/>
+      <w:r>
+        <w:t>:</w:t>
+      </w:r>
+    </w:p>
+    <w:p>
+      <w:pPr>
+        <w:ind w:left="1440"/>
+      </w:pPr>
+      <w:r>
+        <w:t xml:space="preserve">Ten years down the road, you’re a celebrated chef, and your secret recipe is the speculation of the masses. For years, you’ve declined to reveal your secret ingredient, which only fuels the hype surrounding your dishes. </w:t>
+      </w:r>
+    </w:p>
+    <w:p>
+      <w:pPr>
+        <w:ind w:left="1440"/>
+      </w:pPr>
+    </w:p>
+    <w:p>
+      <w:pPr>
+        <w:ind w:left="1440"/>
+      </w:pPr>
+      <w:r>
+        <w:t>As your fame as a chef grows, so does the fame of the Cannibal Killer, as they’ve come to be called, a result of the time one of your half eaten bodies was accidentally found. Fortunately, no one has linked the two yet.</w:t>
+      </w:r>
+    </w:p>
+    <w:p>
+      <w:pPr>
         <w:ind w:left="2880"/>
       </w:pPr>
-      <w:r>
-        <w:t xml:space="preserve">You spent ten years of a 15 year sentence in prison, but your </w:t>
-      </w:r>
-      <w:r>
-        <w:t>good behavior</w:t>
-      </w:r>
-      <w:r>
-        <w:t xml:space="preserve"> got you out early. Today is the day of your release, and you can’t help but speculate on different ways that your story could have gone all those years ago….</w:t>
-      </w:r>
-    </w:p>
-    <w:p>
-      <w:pPr>
-        <w:ind w:left="2160"/>
-      </w:pPr>
-    </w:p>
-    <w:p>
-      <w:pPr>
-        <w:ind w:left="1440"/>
-      </w:pPr>
-    </w:p>
-    <w:p>
-      <w:pPr>
-        <w:ind w:left="1440"/>
-      </w:pPr>
-      <w:r>
-        <w:t>Don’t confess:</w:t>
-      </w:r>
-    </w:p>
-    <w:p>
-      <w:pPr>
-        <w:ind w:left="2160"/>
-      </w:pPr>
-      <w:r>
-        <w:t>“You know why you’re here, but you won’t confess?” The officer looks at you skeptically before sighing in frustration. “Why can’t you make this easier on all of us and just sign the damn confession?”</w:t>
-      </w:r>
-    </w:p>
-    <w:p>
-      <w:pPr>
-        <w:ind w:left="720"/>
-      </w:pPr>
+    </w:p>
+    <w:p>
+      <w:pPr>
+        <w:ind w:left="1440"/>
+      </w:pPr>
+      <w:r>
+        <w:t>As you sit behind the set of your cooking show, waiting to go out to film the latest episode,</w:t>
+      </w:r>
+      <w:r>
+        <w:t xml:space="preserve"> you can’t help but speculate on different ways that your story could have gone all those years ago….</w:t>
+      </w:r>
+    </w:p>
+    <w:p>
+      <w:pPr>
+        <w:ind w:left="1440"/>
+      </w:pPr>
+    </w:p>
+    <w:p>
+      <w:pPr>
+        <w:ind w:left="1440"/>
+      </w:pPr>
+    </w:p>
+    <w:p>
+      <w:pPr>
+        <w:ind w:left="1440"/>
+      </w:pPr>
+    </w:p>
+    <w:p/>
+    <w:p>
+      <w:pPr>
+        <w:ind w:firstLine="720"/>
+      </w:pPr>
+      <w:r>
+        <w:t>Prepare for the dinner party</w:t>
+      </w:r>
+    </w:p>
+    <w:p>
+      <w:pPr>
+        <w:ind w:left="1440"/>
+      </w:pPr>
+      <w:r>
+        <w:t xml:space="preserve">You get to work right away preparing the food for your guests. You’ve always been a stellar host, and you’re not about to stop now. </w:t>
+      </w:r>
+    </w:p>
+    <w:p>
+      <w:pPr>
+        <w:ind w:left="1440"/>
+      </w:pPr>
+    </w:p>
+    <w:p>
+      <w:pPr>
+        <w:ind w:left="1440"/>
+      </w:pPr>
+      <w:r>
+        <w:t xml:space="preserve">The meat is different than you’re used to, tough and difficult to prepare properly. But if there’s one thing you’re good at, it’s cooking, </w:t>
+      </w:r>
+      <w:r>
+        <w:t>and b</w:t>
+      </w:r>
+      <w:r>
+        <w:t xml:space="preserve">y the time </w:t>
+      </w:r>
+      <w:r>
+        <w:t>your guests</w:t>
+      </w:r>
+      <w:r>
+        <w:t xml:space="preserve"> arrive, everything is rea</w:t>
+      </w:r>
+      <w:r>
+        <w:t>dy. The dinner goes as it usually does</w:t>
+      </w:r>
+      <w:r>
+        <w:t xml:space="preserve">. </w:t>
+      </w:r>
+      <w:r>
+        <w:t xml:space="preserve">Your friends </w:t>
+      </w:r>
+      <w:r>
+        <w:t>tell you it’s the most delicious meal they’ve ever had</w:t>
+      </w:r>
+      <w:r>
+        <w:t>, and you’re inclined to agree</w:t>
+      </w:r>
+      <w:r>
+        <w:t xml:space="preserve">. </w:t>
+      </w:r>
+    </w:p>
+    <w:p>
+      <w:pPr>
+        <w:ind w:left="1440"/>
+      </w:pPr>
+    </w:p>
+    <w:p>
+      <w:pPr>
+        <w:ind w:left="1440"/>
+      </w:pPr>
+      <w:r>
+        <w:t>You go on to enter the dish in countless competitions, winning prizes left and right. But soon, you run out of usable meat, and demand has not slowed down. It looks like you’ll just have to do what it takes to meet the requests</w:t>
+      </w:r>
+      <w:r>
+        <w:t>…. (</w:t>
+      </w:r>
+      <w:proofErr w:type="gramStart"/>
+      <w:r>
+        <w:t>ending</w:t>
+      </w:r>
+      <w:proofErr w:type="gramEnd"/>
+      <w:r>
+        <w:t>)</w:t>
+      </w:r>
+    </w:p>
+    <w:p>
+      <w:pPr>
+        <w:ind w:left="1440"/>
+      </w:pPr>
+    </w:p>
+    <w:p>
+      <w:pPr>
+        <w:ind w:left="720" w:firstLine="720"/>
+      </w:pPr>
+      <w:r>
+        <w:t>TL</w:t>
+      </w:r>
+      <w:proofErr w:type="gramStart"/>
+      <w:r>
+        <w:t>;DR</w:t>
+      </w:r>
+      <w:proofErr w:type="gramEnd"/>
+      <w:r>
+        <w:t>:</w:t>
+      </w:r>
+    </w:p>
+    <w:p>
+      <w:pPr>
+        <w:ind w:left="1440"/>
+      </w:pPr>
+      <w:r>
+        <w:t xml:space="preserve">Ten years down the road, you’re a celebrated chef, and your secret recipe is the speculation of the masses. For years, you’ve declined to reveal your secret ingredient, which only fuels the hype surrounding your dishes. </w:t>
+      </w:r>
+    </w:p>
+    <w:p>
+      <w:pPr>
+        <w:ind w:left="1440"/>
+      </w:pPr>
+    </w:p>
+    <w:p>
+      <w:pPr>
+        <w:ind w:left="1440"/>
+      </w:pPr>
+      <w:r>
+        <w:t>As your fame as a chef grows, so does the fame of the Cannibal Killer, as they’ve come to be called, a result of the time one of your half eaten bodies was accidentally found. Fortunately, no one has linked the two yet.</w:t>
+      </w:r>
     </w:p>
     <w:p>
       <w:pPr>
         <w:ind w:left="2880"/>
       </w:pPr>
-      <w:r>
-        <w:t>Confess:</w:t>
-      </w:r>
-    </w:p>
-    <w:p>
-      <w:pPr>
-        <w:ind w:left="3600"/>
-      </w:pPr>
-      <w:r>
-        <w:t>It’s been a long couple days. You rub your eyes. You haven’t felt this tired since that time you had to program a game in seven weeks in college. With a sigh, you nod. “I’m ready to pay the price,” you say as you sign the confession. You only hope you get time off for good behavior. (</w:t>
-      </w:r>
-      <w:proofErr w:type="gramStart"/>
-      <w:r>
-        <w:t>ending</w:t>
-      </w:r>
-      <w:proofErr w:type="gramEnd"/>
-      <w:r>
-        <w:t>)</w:t>
-      </w:r>
-    </w:p>
-    <w:p>
-      <w:pPr>
-        <w:ind w:left="3600"/>
-      </w:pPr>
-    </w:p>
-    <w:p>
-      <w:pPr>
-        <w:ind w:left="2880" w:firstLine="720"/>
-      </w:pPr>
-      <w:r>
-        <w:t>TL</w:t>
-      </w:r>
-      <w:proofErr w:type="gramStart"/>
-      <w:r>
-        <w:t>;DR</w:t>
-      </w:r>
-      <w:proofErr w:type="gramEnd"/>
-      <w:r>
-        <w:t>:</w:t>
-      </w:r>
-    </w:p>
-    <w:p>
-      <w:pPr>
-        <w:ind w:left="3600"/>
-      </w:pPr>
-      <w:r>
-        <w:t xml:space="preserve">The judge went easy on you, all things considered. You were originally charged with second degree murder, but your cooperation with the investigation was taken into account, and you managed to get away with voluntary manslaughter charges, instead. </w:t>
-      </w:r>
-    </w:p>
-    <w:p>
-      <w:pPr>
-        <w:ind w:left="2880"/>
-      </w:pPr>
-    </w:p>
-    <w:p>
-      <w:pPr>
-        <w:ind w:left="3600"/>
-      </w:pPr>
-      <w:r>
-        <w:t xml:space="preserve">You spent ten years of a 15 year sentence in prison, but your good behavior got you out early. Today is the day of your release, and you can’t help but speculate on different </w:t>
+    </w:p>
+    <w:p>
+      <w:pPr>
+        <w:ind w:left="1440"/>
+      </w:pPr>
+      <w:r>
+        <w:t>As you sit behind the set of your cooking show, waiting to go out to film the latest episode, you can’t help but speculate on different ways that your story could have gone all those years ago….</w:t>
+      </w:r>
+    </w:p>
+    <w:p>
+      <w:pPr>
+        <w:ind w:left="1440"/>
+      </w:pPr>
+    </w:p>
+    <w:p/>
+    <w:p>
+      <w:r>
+        <w:t xml:space="preserve">Day </w:t>
+      </w:r>
+      <w:r>
+        <w:t>2</w:t>
+      </w:r>
+      <w:r>
+        <w:t xml:space="preserve"> choices if they chose to liquefy it in the bathtub:</w:t>
+      </w:r>
+    </w:p>
+    <w:p/>
+    <w:p>
+      <w:r>
+        <w:t>You check your schedule for the day. A dinner party tonight that you’re hosting, but that’s it.</w:t>
+      </w:r>
+    </w:p>
+    <w:p/>
+    <w:p>
+      <w:r>
+        <w:tab/>
+        <w:t>Call the plumber</w:t>
+      </w:r>
+    </w:p>
+    <w:p>
+      <w:pPr>
+        <w:ind w:left="1440"/>
+      </w:pPr>
+      <w:r>
+        <w:t>The bathtub you tried to destroy the body in is getting seriously disgusting. It’s almost as bad as that time the shower drain was clogged and no one bothered to get it fixed for at least a month. You shudder at the memory. You can’t let that happen again.</w:t>
+      </w:r>
+    </w:p>
+    <w:p>
+      <w:pPr>
+        <w:ind w:left="1440"/>
+      </w:pPr>
+    </w:p>
+    <w:p>
+      <w:pPr>
+        <w:ind w:left="1440"/>
+      </w:pPr>
+      <w:r>
+        <w:t xml:space="preserve">You do a quick Internet search for cheap plumbers and make a couple calls. You let them know you want to pay in cash. They probably assume it’s for tax evasion purposes, and you don’t bother correcting them that it’s because you don’t want </w:t>
       </w:r>
       <w:r>
         <w:lastRenderedPageBreak/>
-        <w:t>ways that your story could have gone all those years ago….</w:t>
-      </w:r>
-    </w:p>
-    <w:p>
-      <w:pPr>
-        <w:ind w:left="3600"/>
-      </w:pPr>
-    </w:p>
-    <w:p>
-      <w:pPr>
-        <w:ind w:left="2880"/>
-      </w:pPr>
-    </w:p>
-    <w:p>
-      <w:pPr>
-        <w:ind w:left="2880"/>
-      </w:pPr>
-      <w:r>
-        <w:t>Refuse to confess again:</w:t>
-      </w:r>
-    </w:p>
-    <w:p>
-      <w:pPr>
-        <w:ind w:left="3600"/>
-      </w:pPr>
-      <w:r>
-        <w:t>The officer growls at you. He leans across the table towards you and lowers his voice. “That was your last chance, and you’ve just made the second biggest mistake of your life after what you did. You’re going away for a long, long time.” He storms out of the room.</w:t>
-      </w:r>
-    </w:p>
-    <w:p>
-      <w:pPr>
-        <w:ind w:left="720"/>
-      </w:pPr>
-    </w:p>
-    <w:p>
-      <w:pPr>
-        <w:ind w:left="3600"/>
-      </w:pPr>
-      <w:r>
-        <w:t>Weeks pass before your trial, but you discover that you dumped the body at the most inconvenient time possible; the lake was dredged for dam renovations the very next day, and the body was found. Without the time to decompose properly, the police were able to identify the body. Dumping it with your spouse’s wallet probably wasn’t the wisest idea, either, but it’s not like you’ve done this before, so you cut yourself some slack. The jury, however, not so much, and you’ll spend the rest of your foreseeable life in prison. (</w:t>
-      </w:r>
-      <w:proofErr w:type="gramStart"/>
-      <w:r>
-        <w:t>ending</w:t>
-      </w:r>
-      <w:proofErr w:type="gramEnd"/>
-      <w:r>
-        <w:t>)</w:t>
-      </w:r>
-    </w:p>
-    <w:p>
-      <w:pPr>
-        <w:ind w:left="3600"/>
-      </w:pPr>
-    </w:p>
-    <w:p>
-      <w:pPr>
-        <w:ind w:left="2880" w:firstLine="720"/>
-      </w:pPr>
-      <w:r>
-        <w:t>TL</w:t>
-      </w:r>
-      <w:proofErr w:type="gramStart"/>
-      <w:r>
-        <w:t>;DR</w:t>
-      </w:r>
-      <w:proofErr w:type="gramEnd"/>
-      <w:r>
-        <w:t>:</w:t>
-      </w:r>
-    </w:p>
-    <w:p>
-      <w:pPr>
-        <w:ind w:left="3600"/>
-      </w:pPr>
-      <w:r>
-        <w:t xml:space="preserve">All things considered, you made it out better than expected. You were originally charged with second degree murder and </w:t>
-      </w:r>
-      <w:r>
-        <w:t>obstruction of justice,</w:t>
-      </w:r>
-      <w:r>
-        <w:t xml:space="preserve"> but your cooperation with the investigation was taken into account, and you managed to get away with voluntary manslaughter charges, instead. </w:t>
-      </w:r>
-    </w:p>
-    <w:p>
-      <w:pPr>
-        <w:ind w:left="2880"/>
-      </w:pPr>
-    </w:p>
-    <w:p>
-      <w:pPr>
-        <w:ind w:left="3600"/>
-      </w:pPr>
-      <w:r>
-        <w:t>You spent ten years of a 15 year sentence in prison, but your good behavior got you out early. Today is the day of your release, and you can’t help but speculate on different ways that your story could have gone all those years ago….</w:t>
-      </w:r>
-    </w:p>
-    <w:p>
-      <w:pPr>
-        <w:ind w:left="3600"/>
-      </w:pPr>
-    </w:p>
-    <w:p>
-      <w:r>
-        <w:tab/>
-        <w:t>No:</w:t>
-      </w:r>
-    </w:p>
-    <w:p>
-      <w:pPr>
-        <w:ind w:left="1440"/>
-      </w:pPr>
-      <w:r>
-        <w:t>The officer growls at you. He leans across the table towards you and lowers his voice. “Don’t play stupid with me. You know exactly why you’re here, and you’ve just made the second biggest mistake of your life after what you did. You’re going away for a long, long time.” He storms out of the room.</w:t>
-      </w:r>
-    </w:p>
-    <w:p>
-      <w:pPr>
-        <w:ind w:left="1440"/>
-      </w:pPr>
-    </w:p>
-    <w:p>
-      <w:pPr>
-        <w:ind w:left="1440"/>
-      </w:pPr>
-      <w:r>
-        <w:t xml:space="preserve">Weeks pass before your trial, but you discover that you dumped the body at the most inconvenient time possible; the lake was dredged for dam renovations the </w:t>
-      </w:r>
-      <w:r>
-        <w:lastRenderedPageBreak/>
-        <w:t>very next day, and the body was found. Without the time to decompose properly, the police were able to identify the body. Dumping it with your spouse’s wallet probably wasn’t the wisest idea, either, but it’s not like you’ve done this before, so you cut yourself some slack. The jury, however, not so much, and you’ll spend the rest of your foreseeable life in prison. (</w:t>
-      </w:r>
-      <w:proofErr w:type="gramStart"/>
-      <w:r>
-        <w:t>ending</w:t>
-      </w:r>
-      <w:proofErr w:type="gramEnd"/>
-      <w:r>
-        <w:t>)</w:t>
-      </w:r>
-    </w:p>
-    <w:p>
-      <w:pPr>
-        <w:ind w:left="1440"/>
-      </w:pPr>
-    </w:p>
-    <w:p>
-      <w:pPr>
-        <w:ind w:left="720" w:firstLine="720"/>
-      </w:pPr>
-      <w:r>
-        <w:t>TL</w:t>
-      </w:r>
-      <w:proofErr w:type="gramStart"/>
-      <w:r>
-        <w:t>;DR</w:t>
-      </w:r>
-      <w:proofErr w:type="gramEnd"/>
-      <w:r>
-        <w:t>:</w:t>
-      </w:r>
-    </w:p>
-    <w:p>
-      <w:pPr>
-        <w:ind w:left="1440"/>
-      </w:pPr>
-      <w:r>
-        <w:t xml:space="preserve">All things considered, you made it out better than expected. You were originally charged with second degree murder and obstruction of justice, but your cooperation with the investigation was taken into account, and you managed to get away with voluntary manslaughter charges, instead. </w:t>
-      </w:r>
-    </w:p>
-    <w:p>
-      <w:pPr>
-        <w:ind w:left="2880"/>
-      </w:pPr>
-    </w:p>
-    <w:p>
-      <w:pPr>
-        <w:ind w:left="1440"/>
-      </w:pPr>
-      <w:r>
-        <w:t>You spent ten years of a 15 year sentence in prison, but your good behavior got you out early. Today is the day of your release, and you can’t help but speculate on different ways that your story could have gone all those years ago….</w:t>
-      </w:r>
-    </w:p>
-    <w:p>
-      <w:pPr>
-        <w:ind w:left="1440"/>
-      </w:pPr>
-    </w:p>
-    <w:p/>
-    <w:p>
-      <w:r>
-        <w:t xml:space="preserve">Day </w:t>
-      </w:r>
-      <w:r>
-        <w:t>2</w:t>
-      </w:r>
-      <w:r>
-        <w:t xml:space="preserve"> Choices if they chose feed it to guests:</w:t>
-      </w:r>
-    </w:p>
-    <w:p/>
-    <w:p>
-      <w:r>
-        <w:t>You check your schedule for the day. The dinner party tonight that you’re hosting, but that’s it.</w:t>
-      </w:r>
-    </w:p>
-    <w:p>
-      <w:pPr>
-        <w:ind w:firstLine="720"/>
-      </w:pPr>
-      <w:r>
-        <w:t xml:space="preserve">You decide to relax for a couple hours. </w:t>
-      </w:r>
-    </w:p>
-    <w:p>
-      <w:pPr>
-        <w:ind w:left="720" w:firstLine="720"/>
-      </w:pPr>
-      <w:r>
-        <w:t xml:space="preserve">It’s been a stressful weekend for you. </w:t>
-      </w:r>
-    </w:p>
-    <w:p/>
-    <w:p>
-      <w:pPr>
-        <w:ind w:left="1440"/>
-      </w:pPr>
-      <w:r>
-        <w:t>You spend a few hours lounging around the house, soaking in the bath, working on those things you always wanted to do but never seemed to find the time for before today. You know how to treat yourself right.</w:t>
-      </w:r>
-    </w:p>
-    <w:p>
-      <w:pPr>
-        <w:ind w:left="1440"/>
-      </w:pPr>
-    </w:p>
-    <w:p>
-      <w:pPr>
-        <w:ind w:left="1440"/>
-      </w:pPr>
-      <w:r>
-        <w:t xml:space="preserve">After that, you get to work right away preparing the food for your guests. You’ve always been a stellar host, and you’re not about to stop now. </w:t>
-      </w:r>
-    </w:p>
-    <w:p>
-      <w:pPr>
-        <w:ind w:left="1440"/>
-      </w:pPr>
-    </w:p>
-    <w:p>
-      <w:pPr>
-        <w:ind w:left="1440"/>
-      </w:pPr>
-      <w:r>
-        <w:t xml:space="preserve">The meat is different than you’re used to, tough and difficult to prepare properly. But if there’s one thing you’re good at, it’s cooking, and by the time your guests arrive, everything is ready. </w:t>
-      </w:r>
-    </w:p>
-    <w:p>
-      <w:pPr>
-        <w:ind w:left="1440"/>
-      </w:pPr>
-    </w:p>
-    <w:p>
-      <w:pPr>
-        <w:ind w:left="1440"/>
-      </w:pPr>
-      <w:r>
-        <w:t>Grayson: Hey, ____! Long time, no see! How are you?</w:t>
-      </w:r>
-    </w:p>
-    <w:p>
-      <w:pPr>
-        <w:ind w:left="1440"/>
-      </w:pPr>
-    </w:p>
-    <w:p>
-      <w:pPr>
-        <w:ind w:left="1440"/>
-      </w:pPr>
-      <w:r>
-        <w:t xml:space="preserve">Leila: </w:t>
-      </w:r>
-      <w:proofErr w:type="spellStart"/>
-      <w:r>
-        <w:t>Mmm</w:t>
-      </w:r>
-      <w:proofErr w:type="spellEnd"/>
-      <w:r>
-        <w:t>, this dish is exquisite!</w:t>
-      </w:r>
-    </w:p>
-    <w:p>
-      <w:pPr>
-        <w:ind w:left="1440"/>
-      </w:pPr>
-    </w:p>
-    <w:p>
-      <w:pPr>
-        <w:ind w:left="1440"/>
-      </w:pPr>
-      <w:r>
-        <w:t>Grayson: Ye</w:t>
-      </w:r>
-      <w:r>
-        <w:t>ah</w:t>
-      </w:r>
-      <w:r>
-        <w:t xml:space="preserve">, the food is delicious, as always. </w:t>
-      </w:r>
-    </w:p>
-    <w:p>
-      <w:pPr>
-        <w:ind w:left="1440"/>
-      </w:pPr>
-    </w:p>
-    <w:p>
-      <w:pPr>
-        <w:ind w:left="1440"/>
-      </w:pPr>
-      <w:r>
-        <w:t xml:space="preserve">The dinner goes as it usually does. Your friends tell you it’s the most delicious meal they’ve ever had, and you’re inclined to agree. </w:t>
-      </w:r>
-    </w:p>
-    <w:p>
-      <w:pPr>
-        <w:ind w:left="1440"/>
-      </w:pPr>
-    </w:p>
-    <w:p>
-      <w:pPr>
-        <w:ind w:left="1440"/>
-      </w:pPr>
-      <w:r>
-        <w:lastRenderedPageBreak/>
-        <w:t>You go on to enter the dish in countless competitions, winning prizes left and right. But soon, you run out of usable meat, and demand has not slowed down. It looks like you’ll just have to do what it takes to meet the requests…. (</w:t>
-      </w:r>
-      <w:proofErr w:type="gramStart"/>
-      <w:r>
-        <w:t>ending</w:t>
-      </w:r>
-      <w:proofErr w:type="gramEnd"/>
-      <w:r>
-        <w:t>)</w:t>
-      </w:r>
-    </w:p>
-    <w:p>
-      <w:pPr>
-        <w:ind w:left="1440"/>
-      </w:pPr>
-    </w:p>
-    <w:p>
-      <w:pPr>
-        <w:ind w:left="720" w:firstLine="720"/>
-      </w:pPr>
-      <w:r>
-        <w:t>TL</w:t>
-      </w:r>
-      <w:proofErr w:type="gramStart"/>
-      <w:r>
-        <w:t>;DR</w:t>
-      </w:r>
-      <w:proofErr w:type="gramEnd"/>
-      <w:r>
-        <w:t>:</w:t>
-      </w:r>
-    </w:p>
-    <w:p>
-      <w:pPr>
-        <w:ind w:left="1440"/>
-      </w:pPr>
-      <w:r>
-        <w:t xml:space="preserve">Ten years down the road, you’re a celebrated chef, and your secret recipe is the speculation of the masses. For years, you’ve declined to reveal your secret ingredient, which only fuels the hype surrounding your dishes. </w:t>
-      </w:r>
-    </w:p>
-    <w:p>
-      <w:pPr>
-        <w:ind w:left="1440"/>
-      </w:pPr>
-    </w:p>
-    <w:p>
-      <w:pPr>
-        <w:ind w:left="1440"/>
-      </w:pPr>
-      <w:r>
-        <w:t>As your fame as a chef grows, so does the fame of the Cannibal Killer, as they’ve come to be called, a result of the time one of your half eaten bodies was accidentally found. Fortunately, no one has linked the two yet.</w:t>
-      </w:r>
-    </w:p>
-    <w:p>
-      <w:pPr>
-        <w:ind w:left="2880"/>
-      </w:pPr>
-    </w:p>
-    <w:p>
-      <w:pPr>
-        <w:ind w:left="1440"/>
-      </w:pPr>
-      <w:r>
-        <w:t>As you sit behind the set of your cooking show, waiting to go out to film the latest episode, you can’t help but speculate on different ways that your story could have gone all those years ago….</w:t>
-      </w:r>
-    </w:p>
-    <w:p>
-      <w:pPr>
-        <w:ind w:left="1440"/>
-      </w:pPr>
-    </w:p>
-    <w:p>
-      <w:pPr>
-        <w:ind w:left="1440"/>
-      </w:pPr>
-    </w:p>
-    <w:p>
-      <w:pPr>
-        <w:ind w:left="1440"/>
-      </w:pPr>
-    </w:p>
-    <w:p/>
-    <w:p>
-      <w:pPr>
-        <w:ind w:firstLine="720"/>
-      </w:pPr>
-      <w:r>
-        <w:t>Prepare for the dinner party</w:t>
-      </w:r>
-    </w:p>
-    <w:p>
-      <w:pPr>
-        <w:ind w:left="1440"/>
-      </w:pPr>
-      <w:r>
-        <w:t xml:space="preserve">You get to work right away preparing the food for your guests. You’ve always been a stellar host, and you’re not about to stop now. </w:t>
-      </w:r>
-    </w:p>
-    <w:p>
-      <w:pPr>
-        <w:ind w:left="1440"/>
-      </w:pPr>
-    </w:p>
-    <w:p>
-      <w:pPr>
-        <w:ind w:left="1440"/>
-      </w:pPr>
-      <w:r>
-        <w:t xml:space="preserve">The meat is different than you’re used to, tough and difficult to prepare properly. But if there’s one thing you’re good at, it’s cooking, </w:t>
-      </w:r>
-      <w:r>
-        <w:t>and b</w:t>
-      </w:r>
-      <w:r>
-        <w:t xml:space="preserve">y the time </w:t>
-      </w:r>
-      <w:r>
-        <w:t>your guests</w:t>
-      </w:r>
-      <w:r>
-        <w:t xml:space="preserve"> arrive, everything is rea</w:t>
-      </w:r>
-      <w:r>
-        <w:t>dy.</w:t>
-      </w:r>
-    </w:p>
-    <w:p>
-      <w:pPr>
-        <w:ind w:left="1440"/>
-      </w:pPr>
-    </w:p>
-    <w:p>
-      <w:pPr>
-        <w:ind w:left="1440"/>
-      </w:pPr>
-      <w:r>
-        <w:t>Grayson: Hey, ____! Long time, no see! How are you?</w:t>
-      </w:r>
-    </w:p>
-    <w:p>
-      <w:pPr>
-        <w:ind w:left="1440"/>
-      </w:pPr>
-    </w:p>
-    <w:p>
-      <w:pPr>
-        <w:ind w:left="1440"/>
-      </w:pPr>
-      <w:r>
-        <w:t xml:space="preserve">Leila: </w:t>
-      </w:r>
-      <w:proofErr w:type="spellStart"/>
-      <w:r>
-        <w:t>Mmm</w:t>
-      </w:r>
-      <w:proofErr w:type="spellEnd"/>
-      <w:r>
-        <w:t>, this dish is exquisite!</w:t>
-      </w:r>
-    </w:p>
-    <w:p>
-      <w:pPr>
-        <w:ind w:left="1440"/>
-      </w:pPr>
-    </w:p>
-    <w:p>
-      <w:pPr>
-        <w:ind w:left="1440"/>
-      </w:pPr>
-      <w:r>
-        <w:t>Grayson: Ye</w:t>
-      </w:r>
-      <w:r>
-        <w:t>ah</w:t>
-      </w:r>
-      <w:r>
-        <w:t xml:space="preserve">, the food is delicious, as always. </w:t>
-      </w:r>
-    </w:p>
-    <w:p>
-      <w:pPr>
-        <w:ind w:left="1440"/>
-      </w:pPr>
-    </w:p>
-    <w:p>
-      <w:pPr>
-        <w:ind w:left="1440"/>
-      </w:pPr>
-      <w:r>
-        <w:t>The dinner goes as it usually does</w:t>
-      </w:r>
-      <w:r>
-        <w:t xml:space="preserve">. </w:t>
-      </w:r>
-      <w:r>
-        <w:t xml:space="preserve">Your friends </w:t>
-      </w:r>
-      <w:r>
-        <w:t>tell you it’s the most delicious meal they’ve ever had</w:t>
-      </w:r>
-      <w:r>
-        <w:t>, and you’re inclined to agree</w:t>
-      </w:r>
-      <w:r>
-        <w:t xml:space="preserve">. </w:t>
-      </w:r>
-    </w:p>
-    <w:p>
-      <w:pPr>
-        <w:ind w:left="1440"/>
-      </w:pPr>
-    </w:p>
-    <w:p>
-      <w:pPr>
-        <w:ind w:left="1440"/>
-      </w:pPr>
-      <w:r>
-        <w:t>You go on to enter the dish in countless competitions, winning prizes left and right. But soon, you run out of usable meat, and demand has not slowed down. It looks like you’ll just have to do what it takes to meet the requests</w:t>
-      </w:r>
-      <w:r>
-        <w:t>…. (</w:t>
-      </w:r>
-      <w:proofErr w:type="gramStart"/>
-      <w:r>
-        <w:t>ending</w:t>
-      </w:r>
-      <w:proofErr w:type="gramEnd"/>
-      <w:r>
-        <w:t>)</w:t>
-      </w:r>
-    </w:p>
-    <w:p>
-      <w:pPr>
-        <w:ind w:left="1440"/>
-      </w:pPr>
-    </w:p>
-    <w:p>
-      <w:pPr>
-        <w:ind w:left="720" w:firstLine="720"/>
-      </w:pPr>
-      <w:r>
-        <w:t>TL</w:t>
-      </w:r>
-      <w:proofErr w:type="gramStart"/>
-      <w:r>
-        <w:t>;DR</w:t>
-      </w:r>
-      <w:proofErr w:type="gramEnd"/>
-      <w:r>
-        <w:t>:</w:t>
-      </w:r>
-    </w:p>
-    <w:p>
-      <w:pPr>
-        <w:ind w:left="1440"/>
-      </w:pPr>
-      <w:r>
-        <w:lastRenderedPageBreak/>
-        <w:t xml:space="preserve">Ten years down the road, you’re a celebrated chef, and your secret recipe is the speculation of the masses. For years, you’ve declined to reveal your secret ingredient, which only fuels the hype surrounding your dishes. </w:t>
-      </w:r>
-    </w:p>
-    <w:p>
-      <w:pPr>
-        <w:ind w:left="1440"/>
-      </w:pPr>
-    </w:p>
-    <w:p>
-      <w:pPr>
-        <w:ind w:left="1440"/>
-      </w:pPr>
-      <w:r>
-        <w:t>As your fame as a chef grows, so does the fame of the Cannibal Killer, as they’ve come to be called, a result of the time one of your half eaten bodies was accidentally found. Fortunately, no one has linked the two yet.</w:t>
-      </w:r>
-    </w:p>
-    <w:p>
-      <w:pPr>
-        <w:ind w:left="2880"/>
-      </w:pPr>
-    </w:p>
-    <w:p>
-      <w:pPr>
-        <w:ind w:left="1440"/>
-      </w:pPr>
-      <w:r>
-        <w:t>As you sit behind the set of your cooking show, waiting to go out to film the latest episode, you can’t help but speculate on different ways that your story could have gone all those years ago….</w:t>
-      </w:r>
-    </w:p>
-    <w:p>
-      <w:pPr>
-        <w:ind w:left="1440"/>
-      </w:pPr>
-    </w:p>
-    <w:p/>
-    <w:p>
-      <w:r>
-        <w:t xml:space="preserve">Day </w:t>
-      </w:r>
-      <w:r>
-        <w:t>2</w:t>
-      </w:r>
-      <w:r>
-        <w:t xml:space="preserve"> choices if they chose to liquefy it in the bathtub:</w:t>
-      </w:r>
-    </w:p>
-    <w:p/>
-    <w:p>
-      <w:r>
-        <w:t>You check your schedule for the day. A dinner party tonight that you’re hosting, but that’s it.</w:t>
-      </w:r>
-    </w:p>
-    <w:p/>
-    <w:p>
-      <w:r>
-        <w:tab/>
-        <w:t>Call the plumber</w:t>
-      </w:r>
-    </w:p>
-    <w:p>
-      <w:pPr>
-        <w:ind w:left="1440"/>
-      </w:pPr>
-      <w:r>
-        <w:t>The bathtub you tried to destroy the body in is getting seriously disgusting. It’s almost as bad as that time the shower drain was clogged and no one bothered to get it fixed for at least a month. You shudder at the memory. You can’t let that happen again.</w:t>
-      </w:r>
-    </w:p>
-    <w:p>
-      <w:pPr>
-        <w:ind w:left="1440"/>
-      </w:pPr>
-    </w:p>
-    <w:p>
-      <w:pPr>
-        <w:ind w:left="1440"/>
-      </w:pPr>
-      <w:r>
-        <w:t>You do a quick Internet search for cheap plumbers and make a couple calls. You let them know you want to pay in cash. They probably assume it’s for tax evasion purposes, and you don’t bother correcting them that it’s because you don’t want a paper trail linking them to you. Finally, one plumber tells you he can make it in later that day. You tell him that would be great.</w:t>
+        <w:t>a paper trail linking them to you. Finally, one plumber tells you he can make it in later that day. You tell him that would be great.</w:t>
       </w:r>
     </w:p>
     <w:p>
@@ -2571,80 +2399,7 @@
         <w:ind w:left="1440"/>
       </w:pPr>
       <w:r>
-        <w:t xml:space="preserve">By the time they arrive, everything is ready. </w:t>
-      </w:r>
-    </w:p>
-    <w:p>
-      <w:pPr>
-        <w:ind w:left="1440"/>
-      </w:pPr>
-    </w:p>
-    <w:p>
-      <w:pPr>
-        <w:ind w:left="1440"/>
-      </w:pPr>
-      <w:r>
-        <w:lastRenderedPageBreak/>
-        <w:t>Grayson: Hey, ____! Long time, no see! How are you?</w:t>
-      </w:r>
-    </w:p>
-    <w:p>
-      <w:pPr>
-        <w:ind w:left="1440"/>
-      </w:pPr>
-    </w:p>
-    <w:p>
-      <w:pPr>
-        <w:ind w:left="1440"/>
-      </w:pPr>
-      <w:r>
-        <w:t xml:space="preserve">Leila: </w:t>
-      </w:r>
-      <w:proofErr w:type="spellStart"/>
-      <w:r>
-        <w:t>Mmm</w:t>
-      </w:r>
-      <w:proofErr w:type="spellEnd"/>
-      <w:r>
-        <w:t>, this dish is exquisite!</w:t>
-      </w:r>
-    </w:p>
-    <w:p>
-      <w:pPr>
-        <w:ind w:left="1440"/>
-      </w:pPr>
-    </w:p>
-    <w:p>
-      <w:pPr>
-        <w:ind w:left="1440"/>
-      </w:pPr>
-      <w:r>
-        <w:t>Grayson: Ye</w:t>
-      </w:r>
-      <w:r>
-        <w:t>ah</w:t>
-      </w:r>
-      <w:r>
-        <w:t xml:space="preserve">, the food is delicious, as always. </w:t>
-      </w:r>
-    </w:p>
-    <w:p>
-      <w:pPr>
-        <w:ind w:left="1440"/>
-      </w:pPr>
-    </w:p>
-    <w:p>
-      <w:pPr>
-        <w:ind w:left="1440"/>
-      </w:pPr>
-      <w:r>
-        <w:t>The dinner goes uneventfully</w:t>
-      </w:r>
-      <w:r>
-        <w:t>, filled with idle chatter</w:t>
-      </w:r>
-      <w:r>
-        <w:t xml:space="preserve">. It was good to be able to catch up with friends. </w:t>
+        <w:t xml:space="preserve">By the time they arrive, everything is ready. The dinner goes uneventfully. It was good to be able to catch up with friends. </w:t>
       </w:r>
     </w:p>
     <w:p>
@@ -2711,7 +2466,19 @@
         <w:ind w:left="1440"/>
       </w:pPr>
       <w:r>
-        <w:t xml:space="preserve">Five years down the road, you’ve just finished your </w:t>
+        <w:t xml:space="preserve">Five </w:t>
+      </w:r>
+      <w:r>
+        <w:t>years down the road, you’</w:t>
+      </w:r>
+      <w:r>
+        <w:t>v</w:t>
+      </w:r>
+      <w:r>
+        <w:t xml:space="preserve">e </w:t>
+      </w:r>
+      <w:r>
+        <w:t xml:space="preserve">just finished your </w:t>
       </w:r>
       <w:r>
         <w:t>Master’s</w:t>
@@ -2797,6 +2564,7 @@
         <w:ind w:left="1440"/>
       </w:pPr>
       <w:r>
+        <w:lastRenderedPageBreak/>
         <w:t>You spend all day lounging around the house, working on those things you always wanted to do but never seemed to find the time for before today. You k</w:t>
       </w:r>
       <w:r>
@@ -2829,7 +2597,6 @@
         <w:ind w:left="1440"/>
       </w:pPr>
       <w:r>
-        <w:lastRenderedPageBreak/>
         <w:t>You do a quick Internet search for cheap plumbers and make a couple calls. You let them know you want to pay in cash. They probably assume it’s for tax evasion purposes, and you don’t bother correcting them that it’s because you don’t want a paper trail linking them to you. Finally, one plumber tells you he can make it in later that day. You tell him that would be great.</w:t>
       </w:r>
     </w:p>
@@ -2924,62 +2691,57 @@
       </w:pPr>
       <w:r>
         <w:t>As you sit on stage, waiting to go out and receive your diploma, you can’t help but speculate on different ways that your story could have gone all those years ago….</w:t>
-      </w:r>
-    </w:p>
-    <w:p/>
-    <w:p>
-      <w:r>
-        <w:t>Changes:</w:t>
-      </w:r>
-    </w:p>
-    <w:p>
-      <w:r>
-        <w:t xml:space="preserve">Took </w:t>
-      </w:r>
-      <w:r>
-        <w:t>out P</w:t>
-      </w:r>
-      <w:r>
-        <w:t>eggy’s line about the kid</w:t>
-      </w:r>
-    </w:p>
-    <w:p>
-      <w:r>
-        <w:t>Made the let them go ending result in spouse’s death</w:t>
-      </w:r>
-    </w:p>
-    <w:p>
-      <w:r>
-        <w:t>Got rid of the happily ever after ending</w:t>
-      </w:r>
-      <w:r>
-        <w:t>/combined it with the divorce ending</w:t>
-      </w:r>
-    </w:p>
-    <w:p>
-      <w:r>
-        <w:t>Changed Patricia’s line about a stay at home spouse.</w:t>
-      </w:r>
-    </w:p>
-    <w:p>
-      <w:r>
-        <w:t>Added ending TL</w:t>
-      </w:r>
-      <w:proofErr w:type="gramStart"/>
-      <w:r>
-        <w:t>;DRs</w:t>
-      </w:r>
-      <w:proofErr w:type="gramEnd"/>
-      <w:r>
-        <w:t xml:space="preserve"> for each ending</w:t>
-      </w:r>
-    </w:p>
-    <w:p>
-      <w:r>
-        <w:t>Added a bit of conversation for the dinner party so that the characters don’t just show up and then leave.</w:t>
       </w:r>
       <w:bookmarkStart w:id="0" w:name="_GoBack"/>
       <w:bookmarkEnd w:id="0"/>
+    </w:p>
+    <w:p/>
+    <w:p>
+      <w:r>
+        <w:t>Changes:</w:t>
+      </w:r>
+    </w:p>
+    <w:p>
+      <w:r>
+        <w:t xml:space="preserve">Took </w:t>
+      </w:r>
+      <w:r>
+        <w:t>out P</w:t>
+      </w:r>
+      <w:r>
+        <w:t>eggy’s line about the kid</w:t>
+      </w:r>
+    </w:p>
+    <w:p>
+      <w:r>
+        <w:t>Made the let them go ending result in spouse’s death</w:t>
+      </w:r>
+    </w:p>
+    <w:p>
+      <w:r>
+        <w:t>Got rid of the happily ever after ending</w:t>
+      </w:r>
+      <w:r>
+        <w:t>/combined it with the divorce ending</w:t>
+      </w:r>
+    </w:p>
+    <w:p>
+      <w:r>
+        <w:t>Changed Patricia’s line about a stay at home spouse.</w:t>
+      </w:r>
+    </w:p>
+    <w:p>
+      <w:r>
+        <w:t>Added ending TL</w:t>
+      </w:r>
+      <w:proofErr w:type="gramStart"/>
+      <w:r>
+        <w:t>;DRs</w:t>
+      </w:r>
+      <w:proofErr w:type="gramEnd"/>
+      <w:r>
+        <w:t xml:space="preserve"> for each ending</w:t>
+      </w:r>
     </w:p>
     <w:sectPr>
       <w:pgSz w:w="12240" w:h="15840"/>

</xml_diff>